<commit_message>
26 Async basic started for weather app
</commit_message>
<xml_diff>
--- a/Document/Note.docx
+++ b/Document/Note.docx
@@ -1,6 +1,6 @@
 
 <file path=word/document.xml><?xml version="1.0" encoding="utf-8"?>
-<w:document xmlns:wpc="http://schemas.microsoft.com/office/word/2010/wordprocessingCanvas" xmlns:mc="http://schemas.openxmlformats.org/markup-compatibility/2006" xmlns:o="urn:schemas-microsoft-com:office:office" xmlns:r="http://schemas.openxmlformats.org/officeDocument/2006/relationships" xmlns:m="http://schemas.openxmlformats.org/officeDocument/2006/math" xmlns:v="urn:schemas-microsoft-com:vml" xmlns:wp14="http://schemas.microsoft.com/office/word/2010/wordprocessingDrawing" xmlns:wp="http://schemas.openxmlformats.org/drawingml/2006/wordprocessingDrawing" xmlns:w10="urn:schemas-microsoft-com:office:word" xmlns:w="http://schemas.openxmlformats.org/wordprocessingml/2006/main" xmlns:w14="http://schemas.microsoft.com/office/word/2010/wordml" xmlns:wpg="http://schemas.microsoft.com/office/word/2010/wordprocessingGroup" xmlns:wpi="http://schemas.microsoft.com/office/word/2010/wordprocessingInk" xmlns:wne="http://schemas.microsoft.com/office/word/2006/wordml" xmlns:wps="http://schemas.microsoft.com/office/word/2010/wordprocessingShape" mc:Ignorable="w14 wp14">
+<w:document xmlns:ve="http://schemas.openxmlformats.org/markup-compatibility/2006" xmlns:o="urn:schemas-microsoft-com:office:office" xmlns:r="http://schemas.openxmlformats.org/officeDocument/2006/relationships" xmlns:m="http://schemas.openxmlformats.org/officeDocument/2006/math" xmlns:v="urn:schemas-microsoft-com:vml" xmlns:wp="http://schemas.openxmlformats.org/drawingml/2006/wordprocessingDrawing" xmlns:w10="urn:schemas-microsoft-com:office:word" xmlns:w="http://schemas.openxmlformats.org/wordprocessingml/2006/main" xmlns:wne="http://schemas.microsoft.com/office/word/2006/wordml">
   <w:body>
     <w:p>
       <w:r>
@@ -14,15 +14,11 @@
       <w:r>
         <w:t xml:space="preserve">i.e. V-8 </w:t>
       </w:r>
-      <w:r>
-        <w:t>engine</w:t>
-      </w:r>
-      <w:r>
-        <w:t xml:space="preserve"> </w:t>
-      </w:r>
-      <w:r>
-        <w:t>that</w:t>
-      </w:r>
+      <w:proofErr w:type="spellStart"/>
+      <w:r>
+        <w:t>enginethat</w:t>
+      </w:r>
+      <w:proofErr w:type="spellEnd"/>
       <w:r>
         <w:t xml:space="preserve"> executes JavaScript code server-side.</w:t>
       </w:r>
@@ -35,9 +31,6 @@
         <w:t>.</w:t>
       </w:r>
       <w:r>
-        <w:t xml:space="preserve"> </w:t>
-      </w:r>
-      <w:r>
         <w:t>V8 engine written in C++</w:t>
       </w:r>
       <w:r>
@@ -109,7 +102,15 @@
     <w:p/>
     <w:p>
       <w:r>
-        <w:t>Node.js uses an event-driven, non-blocking I/O model that makes it lightweight and efficient. Node.js' package ecosystem, npm, is the largest ecosystem of open source libraries in the world.</w:t>
+        <w:t xml:space="preserve">Node.js uses an event-driven, non-blocking I/O model that makes it lightweight and efficient. Node.js' package ecosystem, </w:t>
+      </w:r>
+      <w:proofErr w:type="spellStart"/>
+      <w:r>
+        <w:t>npm</w:t>
+      </w:r>
+      <w:proofErr w:type="spellEnd"/>
+      <w:r>
+        <w:t>, is the largest ecosystem of open source libraries in the world.</w:t>
       </w:r>
     </w:p>
     <w:p>
@@ -123,13 +124,28 @@
     <w:p/>
     <w:p/>
     <w:p>
-      <w:r>
-        <w:t>Argv- Argument Vector</w:t>
-      </w:r>
-    </w:p>
-    <w:p>
-      <w:r>
-        <w:t xml:space="preserve">process.argv  - to read command line argument </w:t>
+      <w:proofErr w:type="spellStart"/>
+      <w:r>
+        <w:t>Argv</w:t>
+      </w:r>
+      <w:proofErr w:type="spellEnd"/>
+      <w:r>
+        <w:t>- Argument Vector</w:t>
+      </w:r>
+    </w:p>
+    <w:p>
+      <w:proofErr w:type="spellStart"/>
+      <w:proofErr w:type="gramStart"/>
+      <w:r>
+        <w:t>process.argv</w:t>
+      </w:r>
+      <w:proofErr w:type="spellEnd"/>
+      <w:r>
+        <w:t xml:space="preserve">  -</w:t>
+      </w:r>
+      <w:proofErr w:type="gramEnd"/>
+      <w:r>
+        <w:t xml:space="preserve"> to read command line argument </w:t>
       </w:r>
     </w:p>
     <w:p>
@@ -139,6 +155,8 @@
           <w:szCs w:val="28"/>
         </w:rPr>
       </w:pPr>
+      <w:proofErr w:type="spellStart"/>
+      <w:proofErr w:type="gramStart"/>
       <w:r>
         <w:rPr>
           <w:rFonts w:ascii="Segoe UI" w:hAnsi="Segoe UI" w:cs="Segoe UI"/>
@@ -149,20 +167,21 @@
         </w:rPr>
         <w:t>lodash</w:t>
       </w:r>
-      <w:r>
-        <w:rPr>
-          <w:b/>
+      <w:proofErr w:type="spellEnd"/>
+      <w:r>
+        <w:rPr>
           <w:sz w:val="28"/>
           <w:szCs w:val="28"/>
         </w:rPr>
-        <w:t xml:space="preserve"> </w:t>
-      </w:r>
+        <w:t>-module</w:t>
+      </w:r>
+      <w:proofErr w:type="gramEnd"/>
       <w:r>
         <w:rPr>
           <w:sz w:val="28"/>
           <w:szCs w:val="28"/>
         </w:rPr>
-        <w:t>-module to work with array, string or other things</w:t>
+        <w:t xml:space="preserve"> to work with array, string or other things</w:t>
       </w:r>
     </w:p>
     <w:p>
@@ -174,7 +193,9 @@
           <w:color w:val="24292E"/>
         </w:rPr>
       </w:pPr>
-      <w:hyperlink r:id="rId5" w:history="1">
+      <w:hyperlink r:id="rId4" w:history="1">
+        <w:proofErr w:type="spellStart"/>
+        <w:proofErr w:type="gramStart"/>
         <w:r>
           <w:rPr>
             <w:rFonts w:ascii="Segoe UI" w:hAnsi="Segoe UI" w:cs="Segoe UI"/>
@@ -186,24 +207,22 @@
           </w:rPr>
           <w:t>yargs</w:t>
         </w:r>
+        <w:proofErr w:type="gramEnd"/>
       </w:hyperlink>
-      <w:r>
-        <w:rPr>
-          <w:rFonts w:ascii="Segoe UI" w:hAnsi="Segoe UI" w:cs="Segoe UI"/>
-          <w:b/>
-          <w:bCs/>
-          <w:color w:val="586069"/>
-          <w:kern w:val="36"/>
-          <w:sz w:val="27"/>
-        </w:rPr>
-        <w:t xml:space="preserve">  </w:t>
-      </w:r>
       <w:r>
         <w:rPr>
           <w:rFonts w:ascii="Segoe UI" w:hAnsi="Segoe UI" w:cs="Segoe UI"/>
           <w:color w:val="24292E"/>
         </w:rPr>
-        <w:t>Yargs helps you build interactive command line tools, by parsing arguments and generating an elegant user interface.</w:t>
+        <w:t>Yargs</w:t>
+      </w:r>
+      <w:proofErr w:type="spellEnd"/>
+      <w:r>
+        <w:rPr>
+          <w:rFonts w:ascii="Segoe UI" w:hAnsi="Segoe UI" w:cs="Segoe UI"/>
+          <w:color w:val="24292E"/>
+        </w:rPr>
+        <w:t xml:space="preserve"> helps you build interactive command line tools, by parsing arguments and generating an elegant user interface.</w:t>
       </w:r>
     </w:p>
     <w:p>
@@ -219,15 +238,73 @@
           <w:szCs w:val="27"/>
         </w:rPr>
       </w:pPr>
-      <w:r>
-        <w:rPr>
-          <w:rFonts w:ascii="Segoe UI" w:eastAsia="Times New Roman" w:hAnsi="Segoe UI" w:cs="Segoe UI"/>
-          <w:color w:val="000000" w:themeColor="text1"/>
-          <w:kern w:val="36"/>
-          <w:sz w:val="27"/>
-          <w:szCs w:val="27"/>
-        </w:rPr>
-        <w:t>JSON.stringify(JSONobjectname)- convert json object into string</w:t>
+      <w:proofErr w:type="spellStart"/>
+      <w:proofErr w:type="gramStart"/>
+      <w:r>
+        <w:rPr>
+          <w:rFonts w:ascii="Segoe UI" w:eastAsia="Times New Roman" w:hAnsi="Segoe UI" w:cs="Segoe UI"/>
+          <w:color w:val="000000" w:themeColor="text1"/>
+          <w:kern w:val="36"/>
+          <w:sz w:val="27"/>
+          <w:szCs w:val="27"/>
+        </w:rPr>
+        <w:t>JSON.stringify</w:t>
+      </w:r>
+      <w:proofErr w:type="spellEnd"/>
+      <w:r>
+        <w:rPr>
+          <w:rFonts w:ascii="Segoe UI" w:eastAsia="Times New Roman" w:hAnsi="Segoe UI" w:cs="Segoe UI"/>
+          <w:color w:val="000000" w:themeColor="text1"/>
+          <w:kern w:val="36"/>
+          <w:sz w:val="27"/>
+          <w:szCs w:val="27"/>
+        </w:rPr>
+        <w:t>(</w:t>
+      </w:r>
+      <w:proofErr w:type="spellStart"/>
+      <w:proofErr w:type="gramEnd"/>
+      <w:r>
+        <w:rPr>
+          <w:rFonts w:ascii="Segoe UI" w:eastAsia="Times New Roman" w:hAnsi="Segoe UI" w:cs="Segoe UI"/>
+          <w:color w:val="000000" w:themeColor="text1"/>
+          <w:kern w:val="36"/>
+          <w:sz w:val="27"/>
+          <w:szCs w:val="27"/>
+        </w:rPr>
+        <w:t>JSONobjectname</w:t>
+      </w:r>
+      <w:proofErr w:type="spellEnd"/>
+      <w:r>
+        <w:rPr>
+          <w:rFonts w:ascii="Segoe UI" w:eastAsia="Times New Roman" w:hAnsi="Segoe UI" w:cs="Segoe UI"/>
+          <w:color w:val="000000" w:themeColor="text1"/>
+          <w:kern w:val="36"/>
+          <w:sz w:val="27"/>
+          <w:szCs w:val="27"/>
+        </w:rPr>
+        <w:t xml:space="preserve">)- convert </w:t>
+      </w:r>
+      <w:proofErr w:type="spellStart"/>
+      <w:r>
+        <w:rPr>
+          <w:rFonts w:ascii="Segoe UI" w:eastAsia="Times New Roman" w:hAnsi="Segoe UI" w:cs="Segoe UI"/>
+          <w:color w:val="000000" w:themeColor="text1"/>
+          <w:kern w:val="36"/>
+          <w:sz w:val="27"/>
+          <w:szCs w:val="27"/>
+        </w:rPr>
+        <w:t>json</w:t>
+      </w:r>
+      <w:proofErr w:type="spellEnd"/>
+      <w:r>
+        <w:rPr>
+          <w:rFonts w:ascii="Segoe UI" w:eastAsia="Times New Roman" w:hAnsi="Segoe UI" w:cs="Segoe UI"/>
+          <w:color w:val="000000" w:themeColor="text1"/>
+          <w:kern w:val="36"/>
+          <w:sz w:val="27"/>
+          <w:szCs w:val="27"/>
+        </w:rPr>
+        <w:t xml:space="preserve"> object into string</w:t>
       </w:r>
     </w:p>
     <w:p>
@@ -243,15 +320,95 @@
           <w:szCs w:val="27"/>
         </w:rPr>
       </w:pPr>
-      <w:r>
-        <w:rPr>
-          <w:rFonts w:ascii="Segoe UI" w:eastAsia="Times New Roman" w:hAnsi="Segoe UI" w:cs="Segoe UI"/>
-          <w:color w:val="000000" w:themeColor="text1"/>
-          <w:kern w:val="36"/>
-          <w:sz w:val="27"/>
-          <w:szCs w:val="27"/>
-        </w:rPr>
-        <w:t>JSON.parse(JSONString)- convert json string into json object</w:t>
+      <w:proofErr w:type="spellStart"/>
+      <w:proofErr w:type="gramStart"/>
+      <w:r>
+        <w:rPr>
+          <w:rFonts w:ascii="Segoe UI" w:eastAsia="Times New Roman" w:hAnsi="Segoe UI" w:cs="Segoe UI"/>
+          <w:color w:val="000000" w:themeColor="text1"/>
+          <w:kern w:val="36"/>
+          <w:sz w:val="27"/>
+          <w:szCs w:val="27"/>
+        </w:rPr>
+        <w:t>JSON.parse</w:t>
+      </w:r>
+      <w:proofErr w:type="spellEnd"/>
+      <w:r>
+        <w:rPr>
+          <w:rFonts w:ascii="Segoe UI" w:eastAsia="Times New Roman" w:hAnsi="Segoe UI" w:cs="Segoe UI"/>
+          <w:color w:val="000000" w:themeColor="text1"/>
+          <w:kern w:val="36"/>
+          <w:sz w:val="27"/>
+          <w:szCs w:val="27"/>
+        </w:rPr>
+        <w:t>(</w:t>
+      </w:r>
+      <w:proofErr w:type="spellStart"/>
+      <w:proofErr w:type="gramEnd"/>
+      <w:r>
+        <w:rPr>
+          <w:rFonts w:ascii="Segoe UI" w:eastAsia="Times New Roman" w:hAnsi="Segoe UI" w:cs="Segoe UI"/>
+          <w:color w:val="000000" w:themeColor="text1"/>
+          <w:kern w:val="36"/>
+          <w:sz w:val="27"/>
+          <w:szCs w:val="27"/>
+        </w:rPr>
+        <w:t>JSONString</w:t>
+      </w:r>
+      <w:proofErr w:type="spellEnd"/>
+      <w:r>
+        <w:rPr>
+          <w:rFonts w:ascii="Segoe UI" w:eastAsia="Times New Roman" w:hAnsi="Segoe UI" w:cs="Segoe UI"/>
+          <w:color w:val="000000" w:themeColor="text1"/>
+          <w:kern w:val="36"/>
+          <w:sz w:val="27"/>
+          <w:szCs w:val="27"/>
+        </w:rPr>
+        <w:t xml:space="preserve">)- convert </w:t>
+      </w:r>
+      <w:proofErr w:type="spellStart"/>
+      <w:r>
+        <w:rPr>
+          <w:rFonts w:ascii="Segoe UI" w:eastAsia="Times New Roman" w:hAnsi="Segoe UI" w:cs="Segoe UI"/>
+          <w:color w:val="000000" w:themeColor="text1"/>
+          <w:kern w:val="36"/>
+          <w:sz w:val="27"/>
+          <w:szCs w:val="27"/>
+        </w:rPr>
+        <w:t>json</w:t>
+      </w:r>
+      <w:proofErr w:type="spellEnd"/>
+      <w:r>
+        <w:rPr>
+          <w:rFonts w:ascii="Segoe UI" w:eastAsia="Times New Roman" w:hAnsi="Segoe UI" w:cs="Segoe UI"/>
+          <w:color w:val="000000" w:themeColor="text1"/>
+          <w:kern w:val="36"/>
+          <w:sz w:val="27"/>
+          <w:szCs w:val="27"/>
+        </w:rPr>
+        <w:t xml:space="preserve"> string into </w:t>
+      </w:r>
+      <w:proofErr w:type="spellStart"/>
+      <w:r>
+        <w:rPr>
+          <w:rFonts w:ascii="Segoe UI" w:eastAsia="Times New Roman" w:hAnsi="Segoe UI" w:cs="Segoe UI"/>
+          <w:color w:val="000000" w:themeColor="text1"/>
+          <w:kern w:val="36"/>
+          <w:sz w:val="27"/>
+          <w:szCs w:val="27"/>
+        </w:rPr>
+        <w:t>json</w:t>
+      </w:r>
+      <w:proofErr w:type="spellEnd"/>
+      <w:r>
+        <w:rPr>
+          <w:rFonts w:ascii="Segoe UI" w:eastAsia="Times New Roman" w:hAnsi="Segoe UI" w:cs="Segoe UI"/>
+          <w:color w:val="000000" w:themeColor="text1"/>
+          <w:kern w:val="36"/>
+          <w:sz w:val="27"/>
+          <w:szCs w:val="27"/>
+        </w:rPr>
+        <w:t xml:space="preserve"> object</w:t>
       </w:r>
     </w:p>
     <w:p>
@@ -274,26 +431,68 @@
       </w:r>
     </w:p>
     <w:p>
-      <w:r>
-        <w:t>List(no of line)-show no of line code that we want to debug</w:t>
-      </w:r>
-    </w:p>
-    <w:p>
-      <w:r>
-        <w:t>n- move next line</w:t>
-      </w:r>
-    </w:p>
-    <w:p>
-      <w:r>
-        <w:t>c- continue till program find debugger in program or run till end of program.</w:t>
-      </w:r>
-    </w:p>
-    <w:p>
-      <w:r>
-        <w:t>repl-</w:t>
-      </w:r>
-      <w:r>
-        <w:t>The repl module provides a Read-Eval-Print-Loop (REPL) implementation that is available both as a standalone program or includible in other applications</w:t>
+      <w:proofErr w:type="gramStart"/>
+      <w:r>
+        <w:t>List(</w:t>
+      </w:r>
+      <w:proofErr w:type="gramEnd"/>
+      <w:r>
+        <w:t>no of line)-show no of line code that we want to debug</w:t>
+      </w:r>
+    </w:p>
+    <w:p>
+      <w:r>
+        <w:t xml:space="preserve">n- </w:t>
+      </w:r>
+      <w:proofErr w:type="gramStart"/>
+      <w:r>
+        <w:t>move</w:t>
+      </w:r>
+      <w:proofErr w:type="gramEnd"/>
+      <w:r>
+        <w:t xml:space="preserve"> next line</w:t>
+      </w:r>
+    </w:p>
+    <w:p>
+      <w:r>
+        <w:t xml:space="preserve">c- </w:t>
+      </w:r>
+      <w:proofErr w:type="gramStart"/>
+      <w:r>
+        <w:t>continue</w:t>
+      </w:r>
+      <w:proofErr w:type="gramEnd"/>
+      <w:r>
+        <w:t xml:space="preserve"> till program find debugger in program or run till end of program.</w:t>
+      </w:r>
+    </w:p>
+    <w:p>
+      <w:proofErr w:type="spellStart"/>
+      <w:r>
+        <w:t>repl</w:t>
+      </w:r>
+      <w:proofErr w:type="spellEnd"/>
+      <w:r>
+        <w:t>-</w:t>
+      </w:r>
+      <w:r>
+        <w:t>The </w:t>
+      </w:r>
+      <w:proofErr w:type="spellStart"/>
+      <w:r>
+        <w:t>repl</w:t>
+      </w:r>
+      <w:proofErr w:type="spellEnd"/>
+      <w:r>
+        <w:t> module provides a Read-</w:t>
+      </w:r>
+      <w:proofErr w:type="spellStart"/>
+      <w:r>
+        <w:t>Eval</w:t>
+      </w:r>
+      <w:proofErr w:type="spellEnd"/>
+      <w:r>
+        <w:t>-Print-Loop (REPL) implementation that is available both as a standalone program or includible in other applications</w:t>
       </w:r>
     </w:p>
     <w:p/>
@@ -303,34 +502,88 @@
         <w:t>On</w:t>
       </w:r>
       <w:r>
-        <w:t xml:space="preserve"> Google </w:t>
+        <w:t xml:space="preserve"> </w:t>
+      </w:r>
+      <w:proofErr w:type="gramStart"/>
+      <w:r>
+        <w:t xml:space="preserve">Google </w:t>
       </w:r>
       <w:r>
         <w:t xml:space="preserve"> Browser</w:t>
       </w:r>
-    </w:p>
-    <w:p>
-      <w:r>
-        <w:t>Node –inspect-brk filename</w:t>
-      </w:r>
-    </w:p>
-    <w:p>
-      <w:r>
-        <w:t>Then in chorme go to chorme://inspect</w:t>
+      <w:proofErr w:type="gramEnd"/>
+    </w:p>
+    <w:p>
+      <w:r>
+        <w:t>Node –inspect-</w:t>
+      </w:r>
+      <w:proofErr w:type="spellStart"/>
+      <w:r>
+        <w:t>brk</w:t>
+      </w:r>
+      <w:proofErr w:type="spellEnd"/>
+      <w:r>
+        <w:t xml:space="preserve"> filename</w:t>
+      </w:r>
+    </w:p>
+    <w:p>
+      <w:r>
+        <w:t xml:space="preserve">Then in </w:t>
+      </w:r>
+      <w:proofErr w:type="spellStart"/>
+      <w:r>
+        <w:t>chorme</w:t>
+      </w:r>
+      <w:proofErr w:type="spellEnd"/>
+      <w:r>
+        <w:t xml:space="preserve"> go to chorme</w:t>
+      </w:r>
+      <w:proofErr w:type="gramStart"/>
+      <w:r>
+        <w:t>:/</w:t>
+      </w:r>
+      <w:proofErr w:type="gramEnd"/>
+      <w:r>
+        <w:t>/inspect</w:t>
       </w:r>
     </w:p>
     <w:p/>
     <w:p>
+      <w:proofErr w:type="spellStart"/>
+      <w:proofErr w:type="gramStart"/>
       <w:r>
         <w:t>Yargs</w:t>
       </w:r>
       <w:r>
-        <w:t>.command(commandname,commanddescipbe,{</w:t>
-      </w:r>
-    </w:p>
-    <w:p>
-      <w:r>
-        <w:t>Argumentname:{</w:t>
+        <w:t>.command</w:t>
+      </w:r>
+      <w:proofErr w:type="spellEnd"/>
+      <w:r>
+        <w:t>(</w:t>
+      </w:r>
+      <w:proofErr w:type="spellStart"/>
+      <w:proofErr w:type="gramEnd"/>
+      <w:r>
+        <w:t>commandname,commanddescipbe</w:t>
+      </w:r>
+      <w:proofErr w:type="spellEnd"/>
+      <w:r>
+        <w:t>,{</w:t>
+      </w:r>
+    </w:p>
+    <w:p>
+      <w:proofErr w:type="spellStart"/>
+      <w:proofErr w:type="gramStart"/>
+      <w:r>
+        <w:t>Argumentname</w:t>
+      </w:r>
+      <w:proofErr w:type="spellEnd"/>
+      <w:r>
+        <w:t>:</w:t>
+      </w:r>
+      <w:proofErr w:type="gramEnd"/>
+      <w:r>
+        <w:t>{</w:t>
       </w:r>
     </w:p>
     <w:p>
@@ -344,9 +597,24 @@
       </w:r>
     </w:p>
     <w:p>
-      <w:r>
-        <w:t>Alias:false (by default) if true then argument is compalrory</w:t>
-      </w:r>
+      <w:proofErr w:type="spellStart"/>
+      <w:r>
+        <w:t>Alias</w:t>
+      </w:r>
+      <w:proofErr w:type="gramStart"/>
+      <w:r>
+        <w:t>:false</w:t>
+      </w:r>
+      <w:proofErr w:type="spellEnd"/>
+      <w:proofErr w:type="gramEnd"/>
+      <w:r>
+        <w:t xml:space="preserve"> (by default) if true then argument is </w:t>
+      </w:r>
+      <w:proofErr w:type="spellStart"/>
+      <w:r>
+        <w:t>compalrory</w:t>
+      </w:r>
+      <w:proofErr w:type="spellEnd"/>
     </w:p>
     <w:p>
       <w:r>
@@ -359,33 +627,81 @@
       </w:r>
     </w:p>
     <w:p>
-      <w:r>
-        <w:t>Help(). (for help)</w:t>
-      </w:r>
-    </w:p>
-    <w:p>
+      <w:proofErr w:type="gramStart"/>
+      <w:r>
+        <w:t>Help(</w:t>
+      </w:r>
+      <w:proofErr w:type="gramEnd"/>
+      <w:r>
+        <w:t>). (</w:t>
+      </w:r>
+      <w:proofErr w:type="gramStart"/>
+      <w:r>
+        <w:t>for</w:t>
+      </w:r>
+      <w:proofErr w:type="gramEnd"/>
+      <w:r>
+        <w:t xml:space="preserve"> help)</w:t>
+      </w:r>
+    </w:p>
+    <w:p>
+      <w:proofErr w:type="spellStart"/>
+      <w:proofErr w:type="gramStart"/>
       <w:r>
         <w:t>argv</w:t>
       </w:r>
+      <w:proofErr w:type="spellEnd"/>
+      <w:proofErr w:type="gramEnd"/>
     </w:p>
     <w:p/>
     <w:p>
       <w:r>
-        <w:t>Arrow Function:- we can not bound this keyword in arrow function.</w:t>
-      </w:r>
-    </w:p>
-    <w:p>
-      <w:r>
-        <w:t>Also we can not have arguments array in arrow function.</w:t>
+        <w:t>Arrow Function</w:t>
+      </w:r>
+      <w:proofErr w:type="gramStart"/>
+      <w:r>
+        <w:t>:-</w:t>
+      </w:r>
+      <w:proofErr w:type="gramEnd"/>
+      <w:r>
+        <w:t xml:space="preserve"> we </w:t>
+      </w:r>
+      <w:proofErr w:type="spellStart"/>
+      <w:r>
+        <w:t>can not</w:t>
+      </w:r>
+      <w:proofErr w:type="spellEnd"/>
+      <w:r>
+        <w:t xml:space="preserve"> bound this keyword in arrow function.</w:t>
+      </w:r>
+    </w:p>
+    <w:p>
+      <w:r>
+        <w:t xml:space="preserve">Also we </w:t>
+      </w:r>
+      <w:proofErr w:type="spellStart"/>
+      <w:r>
+        <w:t>can not</w:t>
+      </w:r>
+      <w:proofErr w:type="spellEnd"/>
+      <w:r>
+        <w:t xml:space="preserve"> have arguments array in arrow function.</w:t>
       </w:r>
       <w:bookmarkStart w:id="0" w:name="_GoBack"/>
       <w:bookmarkEnd w:id="0"/>
     </w:p>
-    <w:p>
-      <w:r>
-        <w:t xml:space="preserve"> </w:t>
-      </w:r>
-    </w:p>
+    <w:p/>
+    <w:p>
+      <w:proofErr w:type="spellStart"/>
+      <w:r>
+        <w:t>setTimeout</w:t>
+      </w:r>
+      <w:proofErr w:type="spellEnd"/>
+      <w:r>
+        <w:t xml:space="preserve">(function(){},time) Execute  after time given </w:t>
+      </w:r>
+    </w:p>
+    <w:p/>
     <w:p/>
     <w:p/>
     <w:p/>
@@ -402,7 +718,7 @@
 </file>
 
 <file path=word/styles.xml><?xml version="1.0" encoding="utf-8"?>
-<w:styles xmlns:mc="http://schemas.openxmlformats.org/markup-compatibility/2006" xmlns:r="http://schemas.openxmlformats.org/officeDocument/2006/relationships" xmlns:w="http://schemas.openxmlformats.org/wordprocessingml/2006/main" xmlns:w14="http://schemas.microsoft.com/office/word/2010/wordml" mc:Ignorable="w14">
+<w:styles xmlns:r="http://schemas.openxmlformats.org/officeDocument/2006/relationships" xmlns:w="http://schemas.openxmlformats.org/wordprocessingml/2006/main">
   <w:docDefaults>
     <w:rPrDefault>
       <w:rPr>
@@ -593,6 +909,7 @@
     <w:uiPriority w:val="99"/>
     <w:semiHidden/>
     <w:unhideWhenUsed/>
+    <w:qFormat/>
     <w:tblPr>
       <w:tblInd w:w="0" w:type="dxa"/>
       <w:tblCellMar>
@@ -1111,7 +1428,7 @@
   <a:extraClrSchemeLst/>
   <a:extLst>
     <a:ext uri="{05A4C25C-085E-4340-85A3-A5531E510DB2}">
-      <thm15:themeFamily xmlns="" xmlns:thm15="http://schemas.microsoft.com/office/thememl/2012/main" name="Office Theme" id="{62F939B6-93AF-4DB8-9C6B-D6C7DFDC589F}" vid="{4A3C46E8-61CC-4603-A589-7422A47A8E4A}"/>
+      <thm15:themeFamily xmlns:thm15="http://schemas.microsoft.com/office/thememl/2012/main" xmlns="" name="Office Theme" id="{62F939B6-93AF-4DB8-9C6B-D6C7DFDC589F}" vid="{4A3C46E8-61CC-4603-A589-7422A47A8E4A}"/>
     </a:ext>
   </a:extLst>
 </a:theme>

</xml_diff>

<commit_message>
Encode url and checking error and status of response
</commit_message>
<xml_diff>
--- a/Document/Note.docx
+++ b/Document/Note.docx
@@ -1,6 +1,6 @@
 
 <file path=word/document.xml><?xml version="1.0" encoding="utf-8"?>
-<w:document xmlns:ve="http://schemas.openxmlformats.org/markup-compatibility/2006" xmlns:o="urn:schemas-microsoft-com:office:office" xmlns:r="http://schemas.openxmlformats.org/officeDocument/2006/relationships" xmlns:m="http://schemas.openxmlformats.org/officeDocument/2006/math" xmlns:v="urn:schemas-microsoft-com:vml" xmlns:wp="http://schemas.openxmlformats.org/drawingml/2006/wordprocessingDrawing" xmlns:w10="urn:schemas-microsoft-com:office:word" xmlns:w="http://schemas.openxmlformats.org/wordprocessingml/2006/main" xmlns:wne="http://schemas.microsoft.com/office/word/2006/wordml">
+<w:document xmlns:wpc="http://schemas.microsoft.com/office/word/2010/wordprocessingCanvas" xmlns:mc="http://schemas.openxmlformats.org/markup-compatibility/2006" xmlns:o="urn:schemas-microsoft-com:office:office" xmlns:r="http://schemas.openxmlformats.org/officeDocument/2006/relationships" xmlns:m="http://schemas.openxmlformats.org/officeDocument/2006/math" xmlns:v="urn:schemas-microsoft-com:vml" xmlns:wp14="http://schemas.microsoft.com/office/word/2010/wordprocessingDrawing" xmlns:wp="http://schemas.openxmlformats.org/drawingml/2006/wordprocessingDrawing" xmlns:w10="urn:schemas-microsoft-com:office:word" xmlns:w="http://schemas.openxmlformats.org/wordprocessingml/2006/main" xmlns:w14="http://schemas.microsoft.com/office/word/2010/wordml" xmlns:wpg="http://schemas.microsoft.com/office/word/2010/wordprocessingGroup" xmlns:wpi="http://schemas.microsoft.com/office/word/2010/wordprocessingInk" xmlns:wne="http://schemas.microsoft.com/office/word/2006/wordml" xmlns:wps="http://schemas.microsoft.com/office/word/2010/wordprocessingShape" mc:Ignorable="w14 wp14">
   <w:body>
     <w:p>
       <w:r>
@@ -14,11 +14,9 @@
       <w:r>
         <w:t xml:space="preserve">i.e. V-8 </w:t>
       </w:r>
-      <w:proofErr w:type="spellStart"/>
       <w:r>
         <w:t>enginethat</w:t>
       </w:r>
-      <w:proofErr w:type="spellEnd"/>
       <w:r>
         <w:t xml:space="preserve"> executes JavaScript code server-side.</w:t>
       </w:r>
@@ -102,15 +100,7 @@
     <w:p/>
     <w:p>
       <w:r>
-        <w:t xml:space="preserve">Node.js uses an event-driven, non-blocking I/O model that makes it lightweight and efficient. Node.js' package ecosystem, </w:t>
-      </w:r>
-      <w:proofErr w:type="spellStart"/>
-      <w:r>
-        <w:t>npm</w:t>
-      </w:r>
-      <w:proofErr w:type="spellEnd"/>
-      <w:r>
-        <w:t>, is the largest ecosystem of open source libraries in the world.</w:t>
+        <w:t>Node.js uses an event-driven, non-blocking I/O model that makes it lightweight and efficient. Node.js' package ecosystem, npm, is the largest ecosystem of open source libraries in the world.</w:t>
       </w:r>
     </w:p>
     <w:p>
@@ -124,28 +114,13 @@
     <w:p/>
     <w:p/>
     <w:p>
-      <w:proofErr w:type="spellStart"/>
-      <w:r>
-        <w:t>Argv</w:t>
-      </w:r>
-      <w:proofErr w:type="spellEnd"/>
-      <w:r>
-        <w:t>- Argument Vector</w:t>
-      </w:r>
-    </w:p>
-    <w:p>
-      <w:proofErr w:type="spellStart"/>
-      <w:proofErr w:type="gramStart"/>
-      <w:r>
-        <w:t>process.argv</w:t>
-      </w:r>
-      <w:proofErr w:type="spellEnd"/>
-      <w:r>
-        <w:t xml:space="preserve">  -</w:t>
-      </w:r>
-      <w:proofErr w:type="gramEnd"/>
-      <w:r>
-        <w:t xml:space="preserve"> to read command line argument </w:t>
+      <w:r>
+        <w:t>Argv- Argument Vector</w:t>
+      </w:r>
+    </w:p>
+    <w:p>
+      <w:r>
+        <w:t xml:space="preserve">process.argv  - to read command line argument </w:t>
       </w:r>
     </w:p>
     <w:p>
@@ -155,8 +130,6 @@
           <w:szCs w:val="28"/>
         </w:rPr>
       </w:pPr>
-      <w:proofErr w:type="spellStart"/>
-      <w:proofErr w:type="gramStart"/>
       <w:r>
         <w:rPr>
           <w:rFonts w:ascii="Segoe UI" w:hAnsi="Segoe UI" w:cs="Segoe UI"/>
@@ -167,21 +140,12 @@
         </w:rPr>
         <w:t>lodash</w:t>
       </w:r>
-      <w:proofErr w:type="spellEnd"/>
       <w:r>
         <w:rPr>
           <w:sz w:val="28"/>
           <w:szCs w:val="28"/>
         </w:rPr>
-        <w:t>-module</w:t>
-      </w:r>
-      <w:proofErr w:type="gramEnd"/>
-      <w:r>
-        <w:rPr>
-          <w:sz w:val="28"/>
-          <w:szCs w:val="28"/>
-        </w:rPr>
-        <w:t xml:space="preserve"> to work with array, string or other things</w:t>
+        <w:t>-module to work with array, string or other things</w:t>
       </w:r>
     </w:p>
     <w:p>
@@ -193,9 +157,7 @@
           <w:color w:val="24292E"/>
         </w:rPr>
       </w:pPr>
-      <w:hyperlink r:id="rId5" w:history="1">
-        <w:proofErr w:type="spellStart"/>
-        <w:proofErr w:type="gramStart"/>
+      <w:hyperlink r:id="rId6" w:history="1">
         <w:r>
           <w:rPr>
             <w:rFonts w:ascii="Segoe UI" w:hAnsi="Segoe UI" w:cs="Segoe UI"/>
@@ -207,22 +169,13 @@
           </w:rPr>
           <w:t>yargs</w:t>
         </w:r>
-        <w:proofErr w:type="gramEnd"/>
       </w:hyperlink>
       <w:r>
         <w:rPr>
           <w:rFonts w:ascii="Segoe UI" w:hAnsi="Segoe UI" w:cs="Segoe UI"/>
           <w:color w:val="24292E"/>
         </w:rPr>
-        <w:t>Yargs</w:t>
-      </w:r>
-      <w:proofErr w:type="spellEnd"/>
-      <w:r>
-        <w:rPr>
-          <w:rFonts w:ascii="Segoe UI" w:hAnsi="Segoe UI" w:cs="Segoe UI"/>
-          <w:color w:val="24292E"/>
-        </w:rPr>
-        <w:t xml:space="preserve"> helps you build interactive command line tools, by parsing arguments and generating an elegant user interface.</w:t>
+        <w:t>Yargs helps you build interactive command line tools, by parsing arguments and generating an elegant user interface.</w:t>
       </w:r>
     </w:p>
     <w:p>
@@ -238,8 +191,6 @@
           <w:szCs w:val="27"/>
         </w:rPr>
       </w:pPr>
-      <w:proofErr w:type="spellStart"/>
-      <w:proofErr w:type="gramStart"/>
       <w:r>
         <w:rPr>
           <w:rFonts w:ascii="Segoe UI" w:eastAsia="Times New Roman" w:hAnsi="Segoe UI" w:cs="Segoe UI"/>
@@ -248,10 +199,14 @@
           <w:sz w:val="27"/>
           <w:szCs w:val="27"/>
         </w:rPr>
-        <w:t>JSON.stringify</w:t>
-      </w:r>
-      <w:proofErr w:type="spellEnd"/>
-      <w:r>
+        <w:t>JSON.stringify(JSONobjectname)- convert json object into string</w:t>
+      </w:r>
+    </w:p>
+    <w:p>
+      <w:pPr>
+        <w:shd w:val="clear" w:color="auto" w:fill="FAFBFC"/>
+        <w:spacing w:after="0" w:line="390" w:lineRule="atLeast"/>
+        <w:outlineLvl w:val="0"/>
         <w:rPr>
           <w:rFonts w:ascii="Segoe UI" w:eastAsia="Times New Roman" w:hAnsi="Segoe UI" w:cs="Segoe UI"/>
           <w:color w:val="000000" w:themeColor="text1"/>
@@ -259,10 +214,7 @@
           <w:sz w:val="27"/>
           <w:szCs w:val="27"/>
         </w:rPr>
-        <w:t>(</w:t>
-      </w:r>
-      <w:proofErr w:type="spellStart"/>
-      <w:proofErr w:type="gramEnd"/>
+      </w:pPr>
       <w:r>
         <w:rPr>
           <w:rFonts w:ascii="Segoe UI" w:eastAsia="Times New Roman" w:hAnsi="Segoe UI" w:cs="Segoe UI"/>
@@ -271,144 +223,7 @@
           <w:sz w:val="27"/>
           <w:szCs w:val="27"/>
         </w:rPr>
-        <w:t>JSONobjectname</w:t>
-      </w:r>
-      <w:proofErr w:type="spellEnd"/>
-      <w:r>
-        <w:rPr>
-          <w:rFonts w:ascii="Segoe UI" w:eastAsia="Times New Roman" w:hAnsi="Segoe UI" w:cs="Segoe UI"/>
-          <w:color w:val="000000" w:themeColor="text1"/>
-          <w:kern w:val="36"/>
-          <w:sz w:val="27"/>
-          <w:szCs w:val="27"/>
-        </w:rPr>
-        <w:t xml:space="preserve">)- convert </w:t>
-      </w:r>
-      <w:proofErr w:type="spellStart"/>
-      <w:r>
-        <w:rPr>
-          <w:rFonts w:ascii="Segoe UI" w:eastAsia="Times New Roman" w:hAnsi="Segoe UI" w:cs="Segoe UI"/>
-          <w:color w:val="000000" w:themeColor="text1"/>
-          <w:kern w:val="36"/>
-          <w:sz w:val="27"/>
-          <w:szCs w:val="27"/>
-        </w:rPr>
-        <w:t>json</w:t>
-      </w:r>
-      <w:proofErr w:type="spellEnd"/>
-      <w:r>
-        <w:rPr>
-          <w:rFonts w:ascii="Segoe UI" w:eastAsia="Times New Roman" w:hAnsi="Segoe UI" w:cs="Segoe UI"/>
-          <w:color w:val="000000" w:themeColor="text1"/>
-          <w:kern w:val="36"/>
-          <w:sz w:val="27"/>
-          <w:szCs w:val="27"/>
-        </w:rPr>
-        <w:t xml:space="preserve"> object into string</w:t>
-      </w:r>
-    </w:p>
-    <w:p>
-      <w:pPr>
-        <w:shd w:val="clear" w:color="auto" w:fill="FAFBFC"/>
-        <w:spacing w:after="0" w:line="390" w:lineRule="atLeast"/>
-        <w:outlineLvl w:val="0"/>
-        <w:rPr>
-          <w:rFonts w:ascii="Segoe UI" w:eastAsia="Times New Roman" w:hAnsi="Segoe UI" w:cs="Segoe UI"/>
-          <w:color w:val="000000" w:themeColor="text1"/>
-          <w:kern w:val="36"/>
-          <w:sz w:val="27"/>
-          <w:szCs w:val="27"/>
-        </w:rPr>
-      </w:pPr>
-      <w:proofErr w:type="spellStart"/>
-      <w:proofErr w:type="gramStart"/>
-      <w:r>
-        <w:rPr>
-          <w:rFonts w:ascii="Segoe UI" w:eastAsia="Times New Roman" w:hAnsi="Segoe UI" w:cs="Segoe UI"/>
-          <w:color w:val="000000" w:themeColor="text1"/>
-          <w:kern w:val="36"/>
-          <w:sz w:val="27"/>
-          <w:szCs w:val="27"/>
-        </w:rPr>
-        <w:t>JSON.parse</w:t>
-      </w:r>
-      <w:proofErr w:type="spellEnd"/>
-      <w:r>
-        <w:rPr>
-          <w:rFonts w:ascii="Segoe UI" w:eastAsia="Times New Roman" w:hAnsi="Segoe UI" w:cs="Segoe UI"/>
-          <w:color w:val="000000" w:themeColor="text1"/>
-          <w:kern w:val="36"/>
-          <w:sz w:val="27"/>
-          <w:szCs w:val="27"/>
-        </w:rPr>
-        <w:t>(</w:t>
-      </w:r>
-      <w:proofErr w:type="spellStart"/>
-      <w:proofErr w:type="gramEnd"/>
-      <w:r>
-        <w:rPr>
-          <w:rFonts w:ascii="Segoe UI" w:eastAsia="Times New Roman" w:hAnsi="Segoe UI" w:cs="Segoe UI"/>
-          <w:color w:val="000000" w:themeColor="text1"/>
-          <w:kern w:val="36"/>
-          <w:sz w:val="27"/>
-          <w:szCs w:val="27"/>
-        </w:rPr>
-        <w:t>JSONString</w:t>
-      </w:r>
-      <w:proofErr w:type="spellEnd"/>
-      <w:r>
-        <w:rPr>
-          <w:rFonts w:ascii="Segoe UI" w:eastAsia="Times New Roman" w:hAnsi="Segoe UI" w:cs="Segoe UI"/>
-          <w:color w:val="000000" w:themeColor="text1"/>
-          <w:kern w:val="36"/>
-          <w:sz w:val="27"/>
-          <w:szCs w:val="27"/>
-        </w:rPr>
-        <w:t xml:space="preserve">)- convert </w:t>
-      </w:r>
-      <w:proofErr w:type="spellStart"/>
-      <w:r>
-        <w:rPr>
-          <w:rFonts w:ascii="Segoe UI" w:eastAsia="Times New Roman" w:hAnsi="Segoe UI" w:cs="Segoe UI"/>
-          <w:color w:val="000000" w:themeColor="text1"/>
-          <w:kern w:val="36"/>
-          <w:sz w:val="27"/>
-          <w:szCs w:val="27"/>
-        </w:rPr>
-        <w:t>json</w:t>
-      </w:r>
-      <w:proofErr w:type="spellEnd"/>
-      <w:r>
-        <w:rPr>
-          <w:rFonts w:ascii="Segoe UI" w:eastAsia="Times New Roman" w:hAnsi="Segoe UI" w:cs="Segoe UI"/>
-          <w:color w:val="000000" w:themeColor="text1"/>
-          <w:kern w:val="36"/>
-          <w:sz w:val="27"/>
-          <w:szCs w:val="27"/>
-        </w:rPr>
-        <w:t xml:space="preserve"> string into </w:t>
-      </w:r>
-      <w:proofErr w:type="spellStart"/>
-      <w:r>
-        <w:rPr>
-          <w:rFonts w:ascii="Segoe UI" w:eastAsia="Times New Roman" w:hAnsi="Segoe UI" w:cs="Segoe UI"/>
-          <w:color w:val="000000" w:themeColor="text1"/>
-          <w:kern w:val="36"/>
-          <w:sz w:val="27"/>
-          <w:szCs w:val="27"/>
-        </w:rPr>
-        <w:t>json</w:t>
-      </w:r>
-      <w:proofErr w:type="spellEnd"/>
-      <w:r>
-        <w:rPr>
-          <w:rFonts w:ascii="Segoe UI" w:eastAsia="Times New Roman" w:hAnsi="Segoe UI" w:cs="Segoe UI"/>
-          <w:color w:val="000000" w:themeColor="text1"/>
-          <w:kern w:val="36"/>
-          <w:sz w:val="27"/>
-          <w:szCs w:val="27"/>
-        </w:rPr>
-        <w:t xml:space="preserve"> object</w:t>
+        <w:t>JSON.parse(JSONString)- convert json string into json object</w:t>
       </w:r>
     </w:p>
     <w:p>
@@ -431,68 +246,26 @@
       </w:r>
     </w:p>
     <w:p>
-      <w:proofErr w:type="gramStart"/>
-      <w:r>
-        <w:t>List(</w:t>
-      </w:r>
-      <w:proofErr w:type="gramEnd"/>
-      <w:r>
-        <w:t>no of line)-show no of line code that we want to debug</w:t>
-      </w:r>
-    </w:p>
-    <w:p>
-      <w:r>
-        <w:t xml:space="preserve">n- </w:t>
-      </w:r>
-      <w:proofErr w:type="gramStart"/>
-      <w:r>
-        <w:t>move</w:t>
-      </w:r>
-      <w:proofErr w:type="gramEnd"/>
-      <w:r>
-        <w:t xml:space="preserve"> next line</w:t>
-      </w:r>
-    </w:p>
-    <w:p>
-      <w:r>
-        <w:t xml:space="preserve">c- </w:t>
-      </w:r>
-      <w:proofErr w:type="gramStart"/>
-      <w:r>
-        <w:t>continue</w:t>
-      </w:r>
-      <w:proofErr w:type="gramEnd"/>
-      <w:r>
-        <w:t xml:space="preserve"> till program find debugger in program or run till end of program.</w:t>
-      </w:r>
-    </w:p>
-    <w:p>
-      <w:proofErr w:type="spellStart"/>
-      <w:r>
-        <w:t>repl</w:t>
-      </w:r>
-      <w:proofErr w:type="spellEnd"/>
-      <w:r>
-        <w:t>-</w:t>
-      </w:r>
-      <w:r>
-        <w:t>The </w:t>
-      </w:r>
-      <w:proofErr w:type="spellStart"/>
-      <w:r>
-        <w:t>repl</w:t>
-      </w:r>
-      <w:proofErr w:type="spellEnd"/>
-      <w:r>
-        <w:t> module provides a Read-</w:t>
-      </w:r>
-      <w:proofErr w:type="spellStart"/>
-      <w:r>
-        <w:t>Eval</w:t>
-      </w:r>
-      <w:proofErr w:type="spellEnd"/>
-      <w:r>
-        <w:t>-Print-Loop (REPL) implementation that is available both as a standalone program or includible in other applications</w:t>
+      <w:r>
+        <w:t>List(no of line)-show no of line code that we want to debug</w:t>
+      </w:r>
+    </w:p>
+    <w:p>
+      <w:r>
+        <w:t>n- move next line</w:t>
+      </w:r>
+    </w:p>
+    <w:p>
+      <w:r>
+        <w:t>c- continue till program find debugger in program or run till end of program.</w:t>
+      </w:r>
+    </w:p>
+    <w:p>
+      <w:r>
+        <w:t>repl-</w:t>
+      </w:r>
+      <w:r>
+        <w:t>The repl module provides a Read-Eval-Print-Loop (REPL) implementation that is available both as a standalone program or includible in other applications</w:t>
       </w:r>
     </w:p>
     <w:p/>
@@ -502,88 +275,34 @@
         <w:t>On</w:t>
       </w:r>
       <w:r>
-        <w:t xml:space="preserve"> </w:t>
-      </w:r>
-      <w:proofErr w:type="gramStart"/>
-      <w:r>
-        <w:t xml:space="preserve">Google </w:t>
+        <w:t xml:space="preserve"> Google </w:t>
       </w:r>
       <w:r>
         <w:t xml:space="preserve"> Browser</w:t>
       </w:r>
-      <w:proofErr w:type="gramEnd"/>
-    </w:p>
-    <w:p>
-      <w:r>
-        <w:t>Node –inspect-</w:t>
-      </w:r>
-      <w:proofErr w:type="spellStart"/>
-      <w:r>
-        <w:t>brk</w:t>
-      </w:r>
-      <w:proofErr w:type="spellEnd"/>
-      <w:r>
-        <w:t xml:space="preserve"> filename</w:t>
-      </w:r>
-    </w:p>
-    <w:p>
-      <w:r>
-        <w:t xml:space="preserve">Then in </w:t>
-      </w:r>
-      <w:proofErr w:type="spellStart"/>
-      <w:r>
-        <w:t>chorme</w:t>
-      </w:r>
-      <w:proofErr w:type="spellEnd"/>
-      <w:r>
-        <w:t xml:space="preserve"> go to chorme</w:t>
-      </w:r>
-      <w:proofErr w:type="gramStart"/>
-      <w:r>
-        <w:t>:/</w:t>
-      </w:r>
-      <w:proofErr w:type="gramEnd"/>
-      <w:r>
-        <w:t>/inspect</w:t>
+    </w:p>
+    <w:p>
+      <w:r>
+        <w:t>Node –inspect-brk filename</w:t>
+      </w:r>
+    </w:p>
+    <w:p>
+      <w:r>
+        <w:t>Then in chorme go to chorme://inspect</w:t>
       </w:r>
     </w:p>
     <w:p/>
     <w:p>
-      <w:proofErr w:type="spellStart"/>
-      <w:proofErr w:type="gramStart"/>
       <w:r>
         <w:t>Yargs</w:t>
       </w:r>
       <w:r>
-        <w:t>.command</w:t>
-      </w:r>
-      <w:proofErr w:type="spellEnd"/>
-      <w:r>
-        <w:t>(</w:t>
-      </w:r>
-      <w:proofErr w:type="spellStart"/>
-      <w:proofErr w:type="gramEnd"/>
-      <w:r>
-        <w:t>commandname,commanddescipbe</w:t>
-      </w:r>
-      <w:proofErr w:type="spellEnd"/>
-      <w:r>
-        <w:t>,{</w:t>
-      </w:r>
-    </w:p>
-    <w:p>
-      <w:proofErr w:type="spellStart"/>
-      <w:proofErr w:type="gramStart"/>
-      <w:r>
-        <w:t>Argumentname</w:t>
-      </w:r>
-      <w:proofErr w:type="spellEnd"/>
-      <w:r>
-        <w:t>:</w:t>
-      </w:r>
-      <w:proofErr w:type="gramEnd"/>
-      <w:r>
-        <w:t>{</w:t>
+        <w:t>.command(commandname,commanddescipbe,{</w:t>
+      </w:r>
+    </w:p>
+    <w:p>
+      <w:r>
+        <w:t>Argumentname:{</w:t>
       </w:r>
     </w:p>
     <w:p>
@@ -597,24 +316,9 @@
       </w:r>
     </w:p>
     <w:p>
-      <w:proofErr w:type="spellStart"/>
-      <w:r>
-        <w:t>Alias</w:t>
-      </w:r>
-      <w:proofErr w:type="gramStart"/>
-      <w:r>
-        <w:t>:false</w:t>
-      </w:r>
-      <w:proofErr w:type="spellEnd"/>
-      <w:proofErr w:type="gramEnd"/>
-      <w:r>
-        <w:t xml:space="preserve"> (by default) if true then argument is </w:t>
-      </w:r>
-      <w:proofErr w:type="spellStart"/>
-      <w:r>
-        <w:t>compalrory</w:t>
-      </w:r>
-      <w:proofErr w:type="spellEnd"/>
+      <w:r>
+        <w:t>Alias:false (by default) if true then argument is compalrory</w:t>
+      </w:r>
     </w:p>
     <w:p>
       <w:r>
@@ -627,94 +331,36 @@
       </w:r>
     </w:p>
     <w:p>
-      <w:proofErr w:type="gramStart"/>
-      <w:r>
-        <w:t>Help(</w:t>
-      </w:r>
-      <w:proofErr w:type="gramEnd"/>
-      <w:r>
-        <w:t>). (</w:t>
-      </w:r>
-      <w:proofErr w:type="gramStart"/>
-      <w:r>
-        <w:t>for</w:t>
-      </w:r>
-      <w:proofErr w:type="gramEnd"/>
-      <w:r>
-        <w:t xml:space="preserve"> help)</w:t>
-      </w:r>
-    </w:p>
-    <w:p>
-      <w:proofErr w:type="spellStart"/>
-      <w:proofErr w:type="gramStart"/>
+      <w:r>
+        <w:t>Help(). (for help)</w:t>
+      </w:r>
+    </w:p>
+    <w:p>
       <w:r>
         <w:t>argv</w:t>
       </w:r>
-      <w:proofErr w:type="spellEnd"/>
-      <w:proofErr w:type="gramEnd"/>
     </w:p>
     <w:p/>
     <w:p>
       <w:r>
-        <w:t>Arrow Function</w:t>
-      </w:r>
-      <w:proofErr w:type="gramStart"/>
-      <w:r>
-        <w:t>:-</w:t>
-      </w:r>
-      <w:proofErr w:type="gramEnd"/>
-      <w:r>
-        <w:t xml:space="preserve"> we </w:t>
-      </w:r>
-      <w:proofErr w:type="spellStart"/>
-      <w:r>
-        <w:t>can not</w:t>
-      </w:r>
-      <w:proofErr w:type="spellEnd"/>
-      <w:r>
-        <w:t xml:space="preserve"> bound this keyword in arrow function.</w:t>
-      </w:r>
-    </w:p>
-    <w:p>
-      <w:r>
-        <w:t xml:space="preserve">Also we </w:t>
-      </w:r>
-      <w:proofErr w:type="spellStart"/>
-      <w:r>
-        <w:t>can not</w:t>
-      </w:r>
-      <w:proofErr w:type="spellEnd"/>
-      <w:r>
-        <w:t xml:space="preserve"> have arguments array in arrow function.</w:t>
-      </w:r>
-      <w:bookmarkStart w:id="0" w:name="_GoBack"/>
-      <w:bookmarkEnd w:id="0"/>
+        <w:t>Arrow Function:- we can not bound this keyword in arrow function.</w:t>
+      </w:r>
+    </w:p>
+    <w:p>
+      <w:r>
+        <w:t>Also we can not have arguments array in arrow function.</w:t>
+      </w:r>
     </w:p>
     <w:p/>
     <w:p>
-      <w:proofErr w:type="spellStart"/>
-      <w:proofErr w:type="gramStart"/>
-      <w:r>
-        <w:t>setTimeout</w:t>
-      </w:r>
-      <w:proofErr w:type="spellEnd"/>
-      <w:r>
-        <w:t>(</w:t>
-      </w:r>
-      <w:proofErr w:type="gramEnd"/>
-      <w:r>
-        <w:t xml:space="preserve">function(){},time) Execute  after time given </w:t>
+      <w:r>
+        <w:t xml:space="preserve">setTimeout(function(){},time) Execute  after time given </w:t>
       </w:r>
     </w:p>
     <w:p/>
     <w:p>
-      <w:proofErr w:type="gramStart"/>
-      <w:r>
-        <w:t>execution</w:t>
-      </w:r>
-      <w:proofErr w:type="gramEnd"/>
-      <w:r>
-        <w:t xml:space="preserve"> happen in node as follows</w:t>
+      <w:r>
+        <w:t>execution happen in node as follows</w:t>
       </w:r>
     </w:p>
     <w:p>
@@ -738,15 +384,7 @@
         </w:numPr>
       </w:pPr>
       <w:r>
-        <w:t xml:space="preserve">Node API – API call in node </w:t>
-      </w:r>
-      <w:proofErr w:type="spellStart"/>
-      <w:r>
-        <w:t>api</w:t>
-      </w:r>
-      <w:proofErr w:type="spellEnd"/>
-      <w:r>
-        <w:t xml:space="preserve"> from Call back stack</w:t>
+        <w:t>Node API – API call in node api from Call back stack</w:t>
       </w:r>
     </w:p>
     <w:p>
@@ -766,7 +404,33 @@
     <w:p/>
     <w:p/>
     <w:p/>
-    <w:p/>
+    <w:p>
+      <w:r>
+        <w:t>JSON.stringify(JSONObject,Undefined,indentsize)</w:t>
+      </w:r>
+    </w:p>
+    <w:p>
+      <w:r>
+        <w:lastRenderedPageBreak/>
+        <w:t>encodeURIComponent(</w:t>
+      </w:r>
+      <w:r>
+        <w:t>String</w:t>
+      </w:r>
+      <w:r>
+        <w:t>)</w:t>
+      </w:r>
+      <w:r>
+        <w:t xml:space="preserve"> :- encode string by adding %20</w:t>
+      </w:r>
+    </w:p>
+    <w:p>
+      <w:r>
+        <w:t xml:space="preserve">decodeURIComponent(encoded string)  :%20 will replace by space </w:t>
+      </w:r>
+      <w:bookmarkStart w:id="0" w:name="_GoBack"/>
+      <w:bookmarkEnd w:id="0"/>
+    </w:p>
     <w:sectPr>
       <w:pgSz w:w="12240" w:h="15840"/>
       <w:pgMar w:top="1440" w:right="1440" w:bottom="1440" w:left="1440" w:header="720" w:footer="720" w:gutter="0"/>
@@ -778,7 +442,7 @@
 </file>
 
 <file path=word/numbering.xml><?xml version="1.0" encoding="utf-8"?>
-<w:numbering xmlns:ve="http://schemas.openxmlformats.org/markup-compatibility/2006" xmlns:o="urn:schemas-microsoft-com:office:office" xmlns:r="http://schemas.openxmlformats.org/officeDocument/2006/relationships" xmlns:m="http://schemas.openxmlformats.org/officeDocument/2006/math" xmlns:v="urn:schemas-microsoft-com:vml" xmlns:wp="http://schemas.openxmlformats.org/drawingml/2006/wordprocessingDrawing" xmlns:w10="urn:schemas-microsoft-com:office:word" xmlns:w="http://schemas.openxmlformats.org/wordprocessingml/2006/main" xmlns:wne="http://schemas.microsoft.com/office/word/2006/wordml">
+<w:numbering xmlns:wpc="http://schemas.microsoft.com/office/word/2010/wordprocessingCanvas" xmlns:mc="http://schemas.openxmlformats.org/markup-compatibility/2006" xmlns:o="urn:schemas-microsoft-com:office:office" xmlns:r="http://schemas.openxmlformats.org/officeDocument/2006/relationships" xmlns:m="http://schemas.openxmlformats.org/officeDocument/2006/math" xmlns:v="urn:schemas-microsoft-com:vml" xmlns:wp14="http://schemas.microsoft.com/office/word/2010/wordprocessingDrawing" xmlns:wp="http://schemas.openxmlformats.org/drawingml/2006/wordprocessingDrawing" xmlns:w10="urn:schemas-microsoft-com:office:word" xmlns:w="http://schemas.openxmlformats.org/wordprocessingml/2006/main" xmlns:w14="http://schemas.microsoft.com/office/word/2010/wordml" xmlns:wpg="http://schemas.microsoft.com/office/word/2010/wordprocessingGroup" xmlns:wpi="http://schemas.microsoft.com/office/word/2010/wordprocessingInk" xmlns:wne="http://schemas.microsoft.com/office/word/2006/wordml" xmlns:wps="http://schemas.microsoft.com/office/word/2010/wordprocessingShape" mc:Ignorable="w14 wp14">
   <w:abstractNum w:abstractNumId="0">
     <w:nsid w:val="1ACB1EB2"/>
     <w:multiLevelType w:val="hybridMultilevel"/>
@@ -875,7 +539,7 @@
 </file>
 
 <file path=word/styles.xml><?xml version="1.0" encoding="utf-8"?>
-<w:styles xmlns:r="http://schemas.openxmlformats.org/officeDocument/2006/relationships" xmlns:w="http://schemas.openxmlformats.org/wordprocessingml/2006/main">
+<w:styles xmlns:mc="http://schemas.openxmlformats.org/markup-compatibility/2006" xmlns:r="http://schemas.openxmlformats.org/officeDocument/2006/relationships" xmlns:w="http://schemas.openxmlformats.org/wordprocessingml/2006/main" xmlns:w14="http://schemas.microsoft.com/office/word/2010/wordml" mc:Ignorable="w14">
   <w:docDefaults>
     <w:rPrDefault>
       <w:rPr>
@@ -1066,7 +730,6 @@
     <w:uiPriority w:val="99"/>
     <w:semiHidden/>
     <w:unhideWhenUsed/>
-    <w:qFormat/>
     <w:tblPr>
       <w:tblInd w:w="0" w:type="dxa"/>
       <w:tblCellMar>
@@ -1596,7 +1259,7 @@
   <a:extraClrSchemeLst/>
   <a:extLst>
     <a:ext uri="{05A4C25C-085E-4340-85A3-A5531E510DB2}">
-      <thm15:themeFamily xmlns:thm15="http://schemas.microsoft.com/office/thememl/2012/main" xmlns="" name="Office Theme" id="{62F939B6-93AF-4DB8-9C6B-D6C7DFDC589F}" vid="{4A3C46E8-61CC-4603-A589-7422A47A8E4A}"/>
+      <thm15:themeFamily xmlns="" xmlns:thm15="http://schemas.microsoft.com/office/thememl/2012/main" name="Office Theme" id="{62F939B6-93AF-4DB8-9C6B-D6C7DFDC589F}" vid="{4A3C46E8-61CC-4603-A589-7422A47A8E4A}"/>
     </a:ext>
   </a:extLst>
 </a:theme>

</xml_diff>

<commit_message>
44 advance view engine hbs concept like partials and helper
</commit_message>
<xml_diff>
--- a/Document/Note.docx
+++ b/Document/Note.docx
@@ -1419,8 +1419,103 @@
       <w:r>
         <w:t xml:space="preserve">Axios support promise </w:t>
       </w:r>
+    </w:p>
+    <w:p>
+      <w:r>
+        <w:lastRenderedPageBreak/>
+        <w:t>__dirname :- directory of your current file</w:t>
+      </w:r>
+    </w:p>
+    <w:p>
+      <w:pPr>
+        <w:tabs>
+          <w:tab w:val="left" w:pos="2535"/>
+        </w:tabs>
+      </w:pPr>
+      <w:r>
+        <w:t xml:space="preserve">View engine in express </w:t>
+      </w:r>
+      <w:r>
+        <w:t>:-</w:t>
+      </w:r>
+      <w:r>
+        <w:tab/>
+        <w:t>ejs, jade,</w:t>
+      </w:r>
+      <w:r>
+        <w:t xml:space="preserve"> handlebar</w:t>
+      </w:r>
+      <w:r>
+        <w:t>, angularjs</w:t>
+      </w:r>
+      <w:r>
+        <w:t xml:space="preserve">, </w:t>
+      </w:r>
+      <w:r>
+        <w:t>pug</w:t>
+      </w:r>
+      <w:r>
+        <w:t xml:space="preserve"> etc</w:t>
+      </w:r>
+    </w:p>
+    <w:p>
+      <w:pPr>
+        <w:tabs>
+          <w:tab w:val="left" w:pos="2535"/>
+        </w:tabs>
+      </w:pPr>
+      <w:r>
+        <w:t>Nodemon filename –e fileextension,, :- -e extenstion to which we want to watch files</w:t>
+      </w:r>
+    </w:p>
+    <w:p>
+      <w:pPr>
+        <w:tabs>
+          <w:tab w:val="left" w:pos="2535"/>
+        </w:tabs>
+      </w:pPr>
+      <w:r>
+        <w:t xml:space="preserve">HBS- Handlebars </w:t>
+      </w:r>
+    </w:p>
+    <w:p>
+      <w:pPr>
+        <w:tabs>
+          <w:tab w:val="left" w:pos="2535"/>
+        </w:tabs>
+      </w:pPr>
+      <w:r>
+        <w:t>hbs.registerPartials(__dirname+'/views/partials')</w:t>
+      </w:r>
+    </w:p>
+    <w:p>
+      <w:pPr>
+        <w:tabs>
+          <w:tab w:val="left" w:pos="2535"/>
+        </w:tabs>
+      </w:pPr>
+      <w:r>
+        <w:t>app.set('view engine','hbs');</w:t>
+      </w:r>
+    </w:p>
+    <w:p>
+      <w:pPr>
+        <w:tabs>
+          <w:tab w:val="left" w:pos="2535"/>
+        </w:tabs>
+      </w:pPr>
+      <w:r>
+        <w:t>hbs.registerHelper(helpername,function);</w:t>
+      </w:r>
       <w:bookmarkStart w:id="0" w:name="_GoBack"/>
       <w:bookmarkEnd w:id="0"/>
+    </w:p>
+    <w:p>
+      <w:pPr>
+        <w:tabs>
+          <w:tab w:val="left" w:pos="2535"/>
+        </w:tabs>
+      </w:pPr>
     </w:p>
     <w:sectPr>
       <w:pgSz w:w="12240" w:h="15840"/>

</xml_diff>

<commit_message>
45 Express middle ware app.use
</commit_message>
<xml_diff>
--- a/Document/Note.docx
+++ b/Document/Note.docx
@@ -1507,8 +1507,6 @@
       <w:r>
         <w:t>hbs.registerHelper(helpername,function);</w:t>
       </w:r>
-      <w:bookmarkStart w:id="0" w:name="_GoBack"/>
-      <w:bookmarkEnd w:id="0"/>
     </w:p>
     <w:p>
       <w:pPr>
@@ -1516,6 +1514,28 @@
           <w:tab w:val="left" w:pos="2535"/>
         </w:tabs>
       </w:pPr>
+    </w:p>
+    <w:p>
+      <w:pPr>
+        <w:tabs>
+          <w:tab w:val="left" w:pos="2535"/>
+        </w:tabs>
+      </w:pPr>
+      <w:r>
+        <w:t xml:space="preserve">in express module  app.use() works as middle ware </w:t>
+      </w:r>
+    </w:p>
+    <w:p>
+      <w:pPr>
+        <w:tabs>
+          <w:tab w:val="left" w:pos="2535"/>
+        </w:tabs>
+      </w:pPr>
+      <w:r>
+        <w:t>app.use work in order</w:t>
+      </w:r>
+      <w:bookmarkStart w:id="0" w:name="_GoBack"/>
+      <w:bookmarkEnd w:id="0"/>
     </w:p>
     <w:sectPr>
       <w:pgSz w:w="12240" w:h="15840"/>

</xml_diff>

<commit_message>
51 mocha testing start
</commit_message>
<xml_diff>
--- a/Document/Note.docx
+++ b/Document/Note.docx
@@ -14,9 +14,11 @@
       <w:r>
         <w:t xml:space="preserve">i.e. V-8 </w:t>
       </w:r>
+      <w:proofErr w:type="spellStart"/>
       <w:r>
         <w:t>enginethat</w:t>
       </w:r>
+      <w:proofErr w:type="spellEnd"/>
       <w:r>
         <w:t xml:space="preserve"> executes JavaScript code server-side.</w:t>
       </w:r>
@@ -100,7 +102,15 @@
     <w:p/>
     <w:p>
       <w:r>
-        <w:t>Node.js uses an event-driven, non-blocking I/O model that makes it lightweight and efficient. Node.js' package ecosystem, npm, is the largest ecosystem of open source libraries in the world.</w:t>
+        <w:t xml:space="preserve">Node.js uses an event-driven, non-blocking I/O model that makes it lightweight and efficient. Node.js' package ecosystem, </w:t>
+      </w:r>
+      <w:proofErr w:type="spellStart"/>
+      <w:r>
+        <w:t>npm</w:t>
+      </w:r>
+      <w:proofErr w:type="spellEnd"/>
+      <w:r>
+        <w:t>, is the largest ecosystem of open source libraries in the world.</w:t>
       </w:r>
     </w:p>
     <w:p>
@@ -114,13 +124,28 @@
     <w:p/>
     <w:p/>
     <w:p>
-      <w:r>
-        <w:t>Argv- Argument Vector</w:t>
-      </w:r>
-    </w:p>
-    <w:p>
-      <w:r>
-        <w:t xml:space="preserve">process.argv  - to read command line argument </w:t>
+      <w:proofErr w:type="spellStart"/>
+      <w:r>
+        <w:t>Argv</w:t>
+      </w:r>
+      <w:proofErr w:type="spellEnd"/>
+      <w:r>
+        <w:t>- Argument Vector</w:t>
+      </w:r>
+    </w:p>
+    <w:p>
+      <w:proofErr w:type="spellStart"/>
+      <w:proofErr w:type="gramStart"/>
+      <w:r>
+        <w:t>process.argv</w:t>
+      </w:r>
+      <w:proofErr w:type="spellEnd"/>
+      <w:r>
+        <w:t xml:space="preserve">  -</w:t>
+      </w:r>
+      <w:proofErr w:type="gramEnd"/>
+      <w:r>
+        <w:t xml:space="preserve"> to read command line argument </w:t>
       </w:r>
     </w:p>
     <w:p>
@@ -130,6 +155,8 @@
           <w:szCs w:val="28"/>
         </w:rPr>
       </w:pPr>
+      <w:proofErr w:type="spellStart"/>
+      <w:proofErr w:type="gramStart"/>
       <w:r>
         <w:rPr>
           <w:rFonts w:ascii="Segoe UI" w:hAnsi="Segoe UI" w:cs="Segoe UI"/>
@@ -140,12 +167,21 @@
         </w:rPr>
         <w:t>lodash</w:t>
       </w:r>
+      <w:proofErr w:type="spellEnd"/>
       <w:r>
         <w:rPr>
           <w:sz w:val="28"/>
           <w:szCs w:val="28"/>
         </w:rPr>
-        <w:t>-module to work with array, string or other things</w:t>
+        <w:t>-module</w:t>
+      </w:r>
+      <w:proofErr w:type="gramEnd"/>
+      <w:r>
+        <w:rPr>
+          <w:sz w:val="28"/>
+          <w:szCs w:val="28"/>
+        </w:rPr>
+        <w:t xml:space="preserve"> to work with array, string or other things</w:t>
       </w:r>
     </w:p>
     <w:p>
@@ -158,6 +194,8 @@
         </w:rPr>
       </w:pPr>
       <w:hyperlink r:id="rId6" w:history="1">
+        <w:proofErr w:type="spellStart"/>
+        <w:proofErr w:type="gramStart"/>
         <w:r>
           <w:rPr>
             <w:rFonts w:ascii="Segoe UI" w:hAnsi="Segoe UI" w:cs="Segoe UI"/>
@@ -169,13 +207,22 @@
           </w:rPr>
           <w:t>yargs</w:t>
         </w:r>
+        <w:proofErr w:type="gramEnd"/>
       </w:hyperlink>
       <w:r>
         <w:rPr>
           <w:rFonts w:ascii="Segoe UI" w:hAnsi="Segoe UI" w:cs="Segoe UI"/>
           <w:color w:val="24292E"/>
         </w:rPr>
-        <w:t>Yargs helps you build interactive command line tools, by parsing arguments and generating an elegant user interface.</w:t>
+        <w:t>Yargs</w:t>
+      </w:r>
+      <w:proofErr w:type="spellEnd"/>
+      <w:r>
+        <w:rPr>
+          <w:rFonts w:ascii="Segoe UI" w:hAnsi="Segoe UI" w:cs="Segoe UI"/>
+          <w:color w:val="24292E"/>
+        </w:rPr>
+        <w:t xml:space="preserve"> helps you build interactive command line tools, by parsing arguments and generating an elegant user interface.</w:t>
       </w:r>
     </w:p>
     <w:p>
@@ -191,6 +238,8 @@
           <w:szCs w:val="27"/>
         </w:rPr>
       </w:pPr>
+      <w:proofErr w:type="spellStart"/>
+      <w:proofErr w:type="gramStart"/>
       <w:r>
         <w:rPr>
           <w:rFonts w:ascii="Segoe UI" w:eastAsia="Times New Roman" w:hAnsi="Segoe UI" w:cs="Segoe UI"/>
@@ -199,14 +248,10 @@
           <w:sz w:val="27"/>
           <w:szCs w:val="27"/>
         </w:rPr>
-        <w:t>JSON.stringify(JSONobjectname)- convert json object into string</w:t>
-      </w:r>
-    </w:p>
-    <w:p>
-      <w:pPr>
-        <w:shd w:val="clear" w:color="auto" w:fill="FAFBFC"/>
-        <w:spacing w:after="0" w:line="390" w:lineRule="atLeast"/>
-        <w:outlineLvl w:val="0"/>
+        <w:t>JSON.stringify</w:t>
+      </w:r>
+      <w:proofErr w:type="spellEnd"/>
+      <w:r>
         <w:rPr>
           <w:rFonts w:ascii="Segoe UI" w:eastAsia="Times New Roman" w:hAnsi="Segoe UI" w:cs="Segoe UI"/>
           <w:color w:val="000000" w:themeColor="text1"/>
@@ -214,7 +259,10 @@
           <w:sz w:val="27"/>
           <w:szCs w:val="27"/>
         </w:rPr>
-      </w:pPr>
+        <w:t>(</w:t>
+      </w:r>
+      <w:proofErr w:type="spellStart"/>
+      <w:proofErr w:type="gramEnd"/>
       <w:r>
         <w:rPr>
           <w:rFonts w:ascii="Segoe UI" w:eastAsia="Times New Roman" w:hAnsi="Segoe UI" w:cs="Segoe UI"/>
@@ -223,7 +271,144 @@
           <w:sz w:val="27"/>
           <w:szCs w:val="27"/>
         </w:rPr>
-        <w:t>JSON.parse(JSONString)- convert json string into json object</w:t>
+        <w:t>JSONobjectname</w:t>
+      </w:r>
+      <w:proofErr w:type="spellEnd"/>
+      <w:r>
+        <w:rPr>
+          <w:rFonts w:ascii="Segoe UI" w:eastAsia="Times New Roman" w:hAnsi="Segoe UI" w:cs="Segoe UI"/>
+          <w:color w:val="000000" w:themeColor="text1"/>
+          <w:kern w:val="36"/>
+          <w:sz w:val="27"/>
+          <w:szCs w:val="27"/>
+        </w:rPr>
+        <w:t xml:space="preserve">)- convert </w:t>
+      </w:r>
+      <w:proofErr w:type="spellStart"/>
+      <w:r>
+        <w:rPr>
+          <w:rFonts w:ascii="Segoe UI" w:eastAsia="Times New Roman" w:hAnsi="Segoe UI" w:cs="Segoe UI"/>
+          <w:color w:val="000000" w:themeColor="text1"/>
+          <w:kern w:val="36"/>
+          <w:sz w:val="27"/>
+          <w:szCs w:val="27"/>
+        </w:rPr>
+        <w:t>json</w:t>
+      </w:r>
+      <w:proofErr w:type="spellEnd"/>
+      <w:r>
+        <w:rPr>
+          <w:rFonts w:ascii="Segoe UI" w:eastAsia="Times New Roman" w:hAnsi="Segoe UI" w:cs="Segoe UI"/>
+          <w:color w:val="000000" w:themeColor="text1"/>
+          <w:kern w:val="36"/>
+          <w:sz w:val="27"/>
+          <w:szCs w:val="27"/>
+        </w:rPr>
+        <w:t xml:space="preserve"> object into string</w:t>
+      </w:r>
+    </w:p>
+    <w:p>
+      <w:pPr>
+        <w:shd w:val="clear" w:color="auto" w:fill="FAFBFC"/>
+        <w:spacing w:after="0" w:line="390" w:lineRule="atLeast"/>
+        <w:outlineLvl w:val="0"/>
+        <w:rPr>
+          <w:rFonts w:ascii="Segoe UI" w:eastAsia="Times New Roman" w:hAnsi="Segoe UI" w:cs="Segoe UI"/>
+          <w:color w:val="000000" w:themeColor="text1"/>
+          <w:kern w:val="36"/>
+          <w:sz w:val="27"/>
+          <w:szCs w:val="27"/>
+        </w:rPr>
+      </w:pPr>
+      <w:proofErr w:type="spellStart"/>
+      <w:proofErr w:type="gramStart"/>
+      <w:r>
+        <w:rPr>
+          <w:rFonts w:ascii="Segoe UI" w:eastAsia="Times New Roman" w:hAnsi="Segoe UI" w:cs="Segoe UI"/>
+          <w:color w:val="000000" w:themeColor="text1"/>
+          <w:kern w:val="36"/>
+          <w:sz w:val="27"/>
+          <w:szCs w:val="27"/>
+        </w:rPr>
+        <w:t>JSON.parse</w:t>
+      </w:r>
+      <w:proofErr w:type="spellEnd"/>
+      <w:r>
+        <w:rPr>
+          <w:rFonts w:ascii="Segoe UI" w:eastAsia="Times New Roman" w:hAnsi="Segoe UI" w:cs="Segoe UI"/>
+          <w:color w:val="000000" w:themeColor="text1"/>
+          <w:kern w:val="36"/>
+          <w:sz w:val="27"/>
+          <w:szCs w:val="27"/>
+        </w:rPr>
+        <w:t>(</w:t>
+      </w:r>
+      <w:proofErr w:type="spellStart"/>
+      <w:proofErr w:type="gramEnd"/>
+      <w:r>
+        <w:rPr>
+          <w:rFonts w:ascii="Segoe UI" w:eastAsia="Times New Roman" w:hAnsi="Segoe UI" w:cs="Segoe UI"/>
+          <w:color w:val="000000" w:themeColor="text1"/>
+          <w:kern w:val="36"/>
+          <w:sz w:val="27"/>
+          <w:szCs w:val="27"/>
+        </w:rPr>
+        <w:t>JSONString</w:t>
+      </w:r>
+      <w:proofErr w:type="spellEnd"/>
+      <w:r>
+        <w:rPr>
+          <w:rFonts w:ascii="Segoe UI" w:eastAsia="Times New Roman" w:hAnsi="Segoe UI" w:cs="Segoe UI"/>
+          <w:color w:val="000000" w:themeColor="text1"/>
+          <w:kern w:val="36"/>
+          <w:sz w:val="27"/>
+          <w:szCs w:val="27"/>
+        </w:rPr>
+        <w:t xml:space="preserve">)- convert </w:t>
+      </w:r>
+      <w:proofErr w:type="spellStart"/>
+      <w:r>
+        <w:rPr>
+          <w:rFonts w:ascii="Segoe UI" w:eastAsia="Times New Roman" w:hAnsi="Segoe UI" w:cs="Segoe UI"/>
+          <w:color w:val="000000" w:themeColor="text1"/>
+          <w:kern w:val="36"/>
+          <w:sz w:val="27"/>
+          <w:szCs w:val="27"/>
+        </w:rPr>
+        <w:t>json</w:t>
+      </w:r>
+      <w:proofErr w:type="spellEnd"/>
+      <w:r>
+        <w:rPr>
+          <w:rFonts w:ascii="Segoe UI" w:eastAsia="Times New Roman" w:hAnsi="Segoe UI" w:cs="Segoe UI"/>
+          <w:color w:val="000000" w:themeColor="text1"/>
+          <w:kern w:val="36"/>
+          <w:sz w:val="27"/>
+          <w:szCs w:val="27"/>
+        </w:rPr>
+        <w:t xml:space="preserve"> string into </w:t>
+      </w:r>
+      <w:proofErr w:type="spellStart"/>
+      <w:r>
+        <w:rPr>
+          <w:rFonts w:ascii="Segoe UI" w:eastAsia="Times New Roman" w:hAnsi="Segoe UI" w:cs="Segoe UI"/>
+          <w:color w:val="000000" w:themeColor="text1"/>
+          <w:kern w:val="36"/>
+          <w:sz w:val="27"/>
+          <w:szCs w:val="27"/>
+        </w:rPr>
+        <w:t>json</w:t>
+      </w:r>
+      <w:proofErr w:type="spellEnd"/>
+      <w:r>
+        <w:rPr>
+          <w:rFonts w:ascii="Segoe UI" w:eastAsia="Times New Roman" w:hAnsi="Segoe UI" w:cs="Segoe UI"/>
+          <w:color w:val="000000" w:themeColor="text1"/>
+          <w:kern w:val="36"/>
+          <w:sz w:val="27"/>
+          <w:szCs w:val="27"/>
+        </w:rPr>
+        <w:t xml:space="preserve"> object</w:t>
       </w:r>
     </w:p>
     <w:p>
@@ -246,26 +431,68 @@
       </w:r>
     </w:p>
     <w:p>
-      <w:r>
-        <w:t>List(no of line)-show no of line code that we want to debug</w:t>
-      </w:r>
-    </w:p>
-    <w:p>
-      <w:r>
-        <w:t>n- move next line</w:t>
-      </w:r>
-    </w:p>
-    <w:p>
-      <w:r>
-        <w:t>c- continue till program find debugger in program or run till end of program.</w:t>
-      </w:r>
-    </w:p>
-    <w:p>
-      <w:r>
-        <w:t>repl-</w:t>
-      </w:r>
-      <w:r>
-        <w:t>The repl module provides a Read-Eval-Print-Loop (REPL) implementation that is available both as a standalone program or includible in other applications</w:t>
+      <w:proofErr w:type="gramStart"/>
+      <w:r>
+        <w:t>List(</w:t>
+      </w:r>
+      <w:proofErr w:type="gramEnd"/>
+      <w:r>
+        <w:t>no of line)-show no of line code that we want to debug</w:t>
+      </w:r>
+    </w:p>
+    <w:p>
+      <w:r>
+        <w:t xml:space="preserve">n- </w:t>
+      </w:r>
+      <w:proofErr w:type="gramStart"/>
+      <w:r>
+        <w:t>move</w:t>
+      </w:r>
+      <w:proofErr w:type="gramEnd"/>
+      <w:r>
+        <w:t xml:space="preserve"> next line</w:t>
+      </w:r>
+    </w:p>
+    <w:p>
+      <w:r>
+        <w:t xml:space="preserve">c- </w:t>
+      </w:r>
+      <w:proofErr w:type="gramStart"/>
+      <w:r>
+        <w:t>continue</w:t>
+      </w:r>
+      <w:proofErr w:type="gramEnd"/>
+      <w:r>
+        <w:t xml:space="preserve"> till program find debugger in program or run till end of program.</w:t>
+      </w:r>
+    </w:p>
+    <w:p>
+      <w:proofErr w:type="spellStart"/>
+      <w:r>
+        <w:t>repl</w:t>
+      </w:r>
+      <w:proofErr w:type="spellEnd"/>
+      <w:r>
+        <w:t>-</w:t>
+      </w:r>
+      <w:r>
+        <w:t>The </w:t>
+      </w:r>
+      <w:proofErr w:type="spellStart"/>
+      <w:r>
+        <w:t>repl</w:t>
+      </w:r>
+      <w:proofErr w:type="spellEnd"/>
+      <w:r>
+        <w:t> module provides a Read-</w:t>
+      </w:r>
+      <w:proofErr w:type="spellStart"/>
+      <w:r>
+        <w:t>Eval</w:t>
+      </w:r>
+      <w:proofErr w:type="spellEnd"/>
+      <w:r>
+        <w:t>-Print-Loop (REPL) implementation that is available both as a standalone program or includible in other applications</w:t>
       </w:r>
     </w:p>
     <w:p/>
@@ -275,34 +502,88 @@
         <w:t>On</w:t>
       </w:r>
       <w:r>
-        <w:t xml:space="preserve"> Google </w:t>
+        <w:t xml:space="preserve"> </w:t>
+      </w:r>
+      <w:proofErr w:type="gramStart"/>
+      <w:r>
+        <w:t xml:space="preserve">Google </w:t>
       </w:r>
       <w:r>
         <w:t xml:space="preserve"> Browser</w:t>
       </w:r>
-    </w:p>
-    <w:p>
-      <w:r>
-        <w:t>Node –inspect-brk filename</w:t>
-      </w:r>
-    </w:p>
-    <w:p>
-      <w:r>
-        <w:t>Then in chorme go to chorme://inspect</w:t>
+      <w:proofErr w:type="gramEnd"/>
+    </w:p>
+    <w:p>
+      <w:r>
+        <w:t>Node –inspect-</w:t>
+      </w:r>
+      <w:proofErr w:type="spellStart"/>
+      <w:r>
+        <w:t>brk</w:t>
+      </w:r>
+      <w:proofErr w:type="spellEnd"/>
+      <w:r>
+        <w:t xml:space="preserve"> filename</w:t>
+      </w:r>
+    </w:p>
+    <w:p>
+      <w:r>
+        <w:t xml:space="preserve">Then in </w:t>
+      </w:r>
+      <w:proofErr w:type="spellStart"/>
+      <w:r>
+        <w:t>chorme</w:t>
+      </w:r>
+      <w:proofErr w:type="spellEnd"/>
+      <w:r>
+        <w:t xml:space="preserve"> go to chorme</w:t>
+      </w:r>
+      <w:proofErr w:type="gramStart"/>
+      <w:r>
+        <w:t>:/</w:t>
+      </w:r>
+      <w:proofErr w:type="gramEnd"/>
+      <w:r>
+        <w:t>/inspect</w:t>
       </w:r>
     </w:p>
     <w:p/>
     <w:p>
+      <w:proofErr w:type="spellStart"/>
+      <w:proofErr w:type="gramStart"/>
       <w:r>
         <w:t>Yargs</w:t>
       </w:r>
       <w:r>
-        <w:t>.command(commandname,commanddescipbe,{</w:t>
-      </w:r>
-    </w:p>
-    <w:p>
-      <w:r>
-        <w:t>Argumentname:{</w:t>
+        <w:t>.command</w:t>
+      </w:r>
+      <w:proofErr w:type="spellEnd"/>
+      <w:r>
+        <w:t>(</w:t>
+      </w:r>
+      <w:proofErr w:type="spellStart"/>
+      <w:proofErr w:type="gramEnd"/>
+      <w:r>
+        <w:t>commandname,commanddescipbe</w:t>
+      </w:r>
+      <w:proofErr w:type="spellEnd"/>
+      <w:r>
+        <w:t>,{</w:t>
+      </w:r>
+    </w:p>
+    <w:p>
+      <w:proofErr w:type="spellStart"/>
+      <w:proofErr w:type="gramStart"/>
+      <w:r>
+        <w:t>Argumentname</w:t>
+      </w:r>
+      <w:proofErr w:type="spellEnd"/>
+      <w:r>
+        <w:t>:</w:t>
+      </w:r>
+      <w:proofErr w:type="gramEnd"/>
+      <w:r>
+        <w:t>{</w:t>
       </w:r>
     </w:p>
     <w:p>
@@ -316,9 +597,24 @@
       </w:r>
     </w:p>
     <w:p>
-      <w:r>
-        <w:t>Alias:false (by default) if true then argument is compalrory</w:t>
-      </w:r>
+      <w:proofErr w:type="spellStart"/>
+      <w:r>
+        <w:t>Alias</w:t>
+      </w:r>
+      <w:proofErr w:type="gramStart"/>
+      <w:r>
+        <w:t>:false</w:t>
+      </w:r>
+      <w:proofErr w:type="spellEnd"/>
+      <w:proofErr w:type="gramEnd"/>
+      <w:r>
+        <w:t xml:space="preserve"> (by default) if true then argument is </w:t>
+      </w:r>
+      <w:proofErr w:type="spellStart"/>
+      <w:r>
+        <w:t>compalrory</w:t>
+      </w:r>
+      <w:proofErr w:type="spellEnd"/>
     </w:p>
     <w:p>
       <w:r>
@@ -331,36 +627,92 @@
       </w:r>
     </w:p>
     <w:p>
-      <w:r>
-        <w:t>Help(). (for help)</w:t>
-      </w:r>
-    </w:p>
-    <w:p>
+      <w:proofErr w:type="gramStart"/>
+      <w:r>
+        <w:t>Help(</w:t>
+      </w:r>
+      <w:proofErr w:type="gramEnd"/>
+      <w:r>
+        <w:t>). (</w:t>
+      </w:r>
+      <w:proofErr w:type="gramStart"/>
+      <w:r>
+        <w:t>for</w:t>
+      </w:r>
+      <w:proofErr w:type="gramEnd"/>
+      <w:r>
+        <w:t xml:space="preserve"> help)</w:t>
+      </w:r>
+    </w:p>
+    <w:p>
+      <w:proofErr w:type="spellStart"/>
+      <w:proofErr w:type="gramStart"/>
       <w:r>
         <w:t>argv</w:t>
       </w:r>
+      <w:proofErr w:type="spellEnd"/>
+      <w:proofErr w:type="gramEnd"/>
     </w:p>
     <w:p/>
     <w:p>
       <w:r>
-        <w:t>Arrow Function:- we can not bound this keyword in arrow function.</w:t>
-      </w:r>
-    </w:p>
-    <w:p>
-      <w:r>
-        <w:t>Also we can not have arguments array in arrow function.</w:t>
+        <w:t>Arrow Function</w:t>
+      </w:r>
+      <w:proofErr w:type="gramStart"/>
+      <w:r>
+        <w:t>:-</w:t>
+      </w:r>
+      <w:proofErr w:type="gramEnd"/>
+      <w:r>
+        <w:t xml:space="preserve"> we </w:t>
+      </w:r>
+      <w:proofErr w:type="spellStart"/>
+      <w:r>
+        <w:t>can not</w:t>
+      </w:r>
+      <w:proofErr w:type="spellEnd"/>
+      <w:r>
+        <w:t xml:space="preserve"> bound this keyword in arrow function.</w:t>
+      </w:r>
+    </w:p>
+    <w:p>
+      <w:r>
+        <w:t xml:space="preserve">Also we </w:t>
+      </w:r>
+      <w:proofErr w:type="spellStart"/>
+      <w:r>
+        <w:t>can not</w:t>
+      </w:r>
+      <w:proofErr w:type="spellEnd"/>
+      <w:r>
+        <w:t xml:space="preserve"> have arguments array in arrow function.</w:t>
       </w:r>
     </w:p>
     <w:p/>
     <w:p>
-      <w:r>
-        <w:t xml:space="preserve">setTimeout(function(){},time) Execute  after time given </w:t>
+      <w:proofErr w:type="spellStart"/>
+      <w:proofErr w:type="gramStart"/>
+      <w:r>
+        <w:t>setTimeout</w:t>
+      </w:r>
+      <w:proofErr w:type="spellEnd"/>
+      <w:r>
+        <w:t>(</w:t>
+      </w:r>
+      <w:proofErr w:type="gramEnd"/>
+      <w:r>
+        <w:t xml:space="preserve">function(){},time) Execute  after time given </w:t>
       </w:r>
     </w:p>
     <w:p/>
     <w:p>
-      <w:r>
-        <w:t>execution happen in node as follows</w:t>
+      <w:proofErr w:type="gramStart"/>
+      <w:r>
+        <w:t>execution</w:t>
+      </w:r>
+      <w:proofErr w:type="gramEnd"/>
+      <w:r>
+        <w:t xml:space="preserve"> happen in node as follows</w:t>
       </w:r>
     </w:p>
     <w:p>
@@ -384,7 +736,15 @@
         </w:numPr>
       </w:pPr>
       <w:r>
-        <w:t>Node API – API call in node api from Call back stack</w:t>
+        <w:t xml:space="preserve">Node API – API call in node </w:t>
+      </w:r>
+      <w:proofErr w:type="spellStart"/>
+      <w:r>
+        <w:t>api</w:t>
+      </w:r>
+      <w:proofErr w:type="spellEnd"/>
+      <w:r>
+        <w:t xml:space="preserve"> from Call back stack</w:t>
       </w:r>
     </w:p>
     <w:p>
@@ -405,15 +765,37 @@
     <w:p/>
     <w:p/>
     <w:p>
-      <w:r>
-        <w:t>JSON.stringify(JSONObject,Undefined,indentsize)</w:t>
-      </w:r>
-    </w:p>
-    <w:p>
+      <w:proofErr w:type="spellStart"/>
+      <w:proofErr w:type="gramStart"/>
+      <w:r>
+        <w:t>JSON.stringify</w:t>
+      </w:r>
+      <w:proofErr w:type="spellEnd"/>
+      <w:r>
+        <w:t>(</w:t>
+      </w:r>
+      <w:proofErr w:type="spellStart"/>
+      <w:proofErr w:type="gramEnd"/>
+      <w:r>
+        <w:t>JSONObject,Undefined,indentsize</w:t>
+      </w:r>
+      <w:proofErr w:type="spellEnd"/>
+      <w:r>
+        <w:t>)</w:t>
+      </w:r>
+    </w:p>
+    <w:p>
+      <w:proofErr w:type="spellStart"/>
+      <w:proofErr w:type="gramStart"/>
       <w:r>
         <w:lastRenderedPageBreak/>
-        <w:t>encodeURIComponent(</w:t>
-      </w:r>
+        <w:t>encodeURIComponent</w:t>
+      </w:r>
+      <w:proofErr w:type="spellEnd"/>
+      <w:r>
+        <w:t>(</w:t>
+      </w:r>
+      <w:proofErr w:type="gramEnd"/>
       <w:r>
         <w:t>String</w:t>
       </w:r>
@@ -425,18 +807,36 @@
       </w:r>
     </w:p>
     <w:p>
-      <w:r>
-        <w:t xml:space="preserve">decodeURIComponent(encoded string)  :%20 will replace by space </w:t>
+      <w:proofErr w:type="spellStart"/>
+      <w:proofErr w:type="gramStart"/>
+      <w:r>
+        <w:t>decodeURIComponent</w:t>
+      </w:r>
+      <w:proofErr w:type="spellEnd"/>
+      <w:r>
+        <w:t>(</w:t>
+      </w:r>
+      <w:proofErr w:type="gramEnd"/>
+      <w:r>
+        <w:t xml:space="preserve">encoded string)  :%20 will replace by space </w:t>
       </w:r>
     </w:p>
     <w:p/>
     <w:p/>
     <w:p>
+      <w:proofErr w:type="gramStart"/>
       <w:r>
         <w:rPr>
           <w:highlight w:val="darkYellow"/>
         </w:rPr>
-        <w:t>why promise?</w:t>
+        <w:t>why</w:t>
+      </w:r>
+      <w:proofErr w:type="gramEnd"/>
+      <w:r>
+        <w:rPr>
+          <w:highlight w:val="darkYellow"/>
+        </w:rPr>
+        <w:t xml:space="preserve"> promise?</w:t>
       </w:r>
       <w:r>
         <w:tab/>
@@ -458,8 +858,13 @@
       </w:r>
     </w:p>
     <w:p>
-      <w:r>
-        <w:t>synchronous code executes without having any dependency and no order. This improves the system efficiency and throughput.</w:t>
+      <w:proofErr w:type="gramStart"/>
+      <w:r>
+        <w:t>synchronous</w:t>
+      </w:r>
+      <w:proofErr w:type="gramEnd"/>
+      <w:r>
+        <w:t xml:space="preserve"> code executes without having any dependency and no order. This improves the system efficiency and throughput.</w:t>
       </w:r>
     </w:p>
     <w:p>
@@ -490,8 +895,13 @@
     </w:p>
     <w:p>
       <w:r>
-        <w:t>To avoid callback hell, follow one or combination of the following :</w:t>
-      </w:r>
+        <w:t xml:space="preserve">To avoid callback hell, follow one or combination of the </w:t>
+      </w:r>
+      <w:proofErr w:type="gramStart"/>
+      <w:r>
+        <w:t>following :</w:t>
+      </w:r>
+      <w:proofErr w:type="gramEnd"/>
     </w:p>
     <w:p>
       <w:pPr>
@@ -500,8 +910,13 @@
           <w:numId w:val="2"/>
         </w:numPr>
       </w:pPr>
-      <w:r>
-        <w:t>Modularise your code.</w:t>
+      <w:proofErr w:type="spellStart"/>
+      <w:r>
+        <w:t>Modularise</w:t>
+      </w:r>
+      <w:proofErr w:type="spellEnd"/>
+      <w:r>
+        <w:t xml:space="preserve"> your code.</w:t>
       </w:r>
     </w:p>
     <w:p>
@@ -649,6 +1064,7 @@
                 <w:szCs w:val="18"/>
               </w:rPr>
             </w:pPr>
+            <w:proofErr w:type="spellStart"/>
             <w:r>
               <w:rPr>
                 <w:rFonts w:ascii="inherit" w:eastAsia="Times New Roman" w:hAnsi="inherit" w:cs="Times New Roman"/>
@@ -659,14 +1075,35 @@
               </w:rPr>
               <w:t>var</w:t>
             </w:r>
-            <w:r>
-              <w:rPr>
-                <w:rFonts w:ascii="Consolas" w:eastAsia="Times New Roman" w:hAnsi="Consolas" w:cs="Times New Roman"/>
-                <w:color w:val="24292E"/>
-                <w:sz w:val="18"/>
-                <w:szCs w:val="18"/>
-              </w:rPr>
-              <w:t xml:space="preserve"> fs </w:t>
+            <w:proofErr w:type="spellEnd"/>
+            <w:r>
+              <w:rPr>
+                <w:rFonts w:ascii="Consolas" w:eastAsia="Times New Roman" w:hAnsi="Consolas" w:cs="Times New Roman"/>
+                <w:color w:val="24292E"/>
+                <w:sz w:val="18"/>
+                <w:szCs w:val="18"/>
+              </w:rPr>
+              <w:t xml:space="preserve"> </w:t>
+            </w:r>
+            <w:proofErr w:type="spellStart"/>
+            <w:r>
+              <w:rPr>
+                <w:rFonts w:ascii="Consolas" w:eastAsia="Times New Roman" w:hAnsi="Consolas" w:cs="Times New Roman"/>
+                <w:color w:val="24292E"/>
+                <w:sz w:val="18"/>
+                <w:szCs w:val="18"/>
+              </w:rPr>
+              <w:t>fs</w:t>
+            </w:r>
+            <w:proofErr w:type="spellEnd"/>
+            <w:r>
+              <w:rPr>
+                <w:rFonts w:ascii="Consolas" w:eastAsia="Times New Roman" w:hAnsi="Consolas" w:cs="Times New Roman"/>
+                <w:color w:val="24292E"/>
+                <w:sz w:val="18"/>
+                <w:szCs w:val="18"/>
+              </w:rPr>
+              <w:t xml:space="preserve"> </w:t>
             </w:r>
             <w:r>
               <w:rPr>
@@ -714,7 +1151,29 @@
                 <w:szCs w:val="18"/>
                 <w:bdr w:val="none" w:sz="0" w:space="0" w:color="auto" w:frame="1"/>
               </w:rPr>
-              <w:t>"fs"</w:t>
+              <w:t>"</w:t>
+            </w:r>
+            <w:proofErr w:type="spellStart"/>
+            <w:r>
+              <w:rPr>
+                <w:rFonts w:ascii="inherit" w:eastAsia="Times New Roman" w:hAnsi="inherit" w:cs="Times New Roman"/>
+                <w:color w:val="032F62"/>
+                <w:sz w:val="18"/>
+                <w:szCs w:val="18"/>
+                <w:bdr w:val="none" w:sz="0" w:space="0" w:color="auto" w:frame="1"/>
+              </w:rPr>
+              <w:t>fs</w:t>
+            </w:r>
+            <w:proofErr w:type="spellEnd"/>
+            <w:r>
+              <w:rPr>
+                <w:rFonts w:ascii="inherit" w:eastAsia="Times New Roman" w:hAnsi="inherit" w:cs="Times New Roman"/>
+                <w:color w:val="032F62"/>
+                <w:sz w:val="18"/>
+                <w:szCs w:val="18"/>
+                <w:bdr w:val="none" w:sz="0" w:space="0" w:color="auto" w:frame="1"/>
+              </w:rPr>
+              <w:t>"</w:t>
             </w:r>
             <w:r>
               <w:rPr>
@@ -829,6 +1288,7 @@
                 <w:szCs w:val="18"/>
               </w:rPr>
             </w:pPr>
+            <w:proofErr w:type="spellStart"/>
             <w:r>
               <w:rPr>
                 <w:rFonts w:ascii="inherit" w:eastAsia="Times New Roman" w:hAnsi="inherit" w:cs="Times New Roman"/>
@@ -858,6 +1318,7 @@
               </w:rPr>
               <w:t>readFile</w:t>
             </w:r>
+            <w:proofErr w:type="spellEnd"/>
             <w:r>
               <w:rPr>
                 <w:rFonts w:ascii="Consolas" w:eastAsia="Times New Roman" w:hAnsi="Consolas" w:cs="Times New Roman"/>
@@ -1028,6 +1489,7 @@
               </w:rPr>
               <w:t xml:space="preserve"> </w:t>
             </w:r>
+            <w:proofErr w:type="spellStart"/>
             <w:r>
               <w:rPr>
                 <w:rFonts w:ascii="inherit" w:eastAsia="Times New Roman" w:hAnsi="inherit" w:cs="Times New Roman"/>
@@ -1038,6 +1500,7 @@
               </w:rPr>
               <w:t>fileContent</w:t>
             </w:r>
+            <w:proofErr w:type="spellEnd"/>
             <w:r>
               <w:rPr>
                 <w:rFonts w:ascii="Consolas" w:eastAsia="Times New Roman" w:hAnsi="Consolas" w:cs="Times New Roman"/>
@@ -1047,6 +1510,7 @@
               </w:rPr>
               <w:t>(</w:t>
             </w:r>
+            <w:proofErr w:type="spellStart"/>
             <w:r>
               <w:rPr>
                 <w:rFonts w:ascii="inherit" w:eastAsia="Times New Roman" w:hAnsi="inherit" w:cs="Times New Roman"/>
@@ -1076,6 +1540,7 @@
               </w:rPr>
               <w:t>data</w:t>
             </w:r>
+            <w:proofErr w:type="spellEnd"/>
             <w:r>
               <w:rPr>
                 <w:rFonts w:ascii="Consolas" w:eastAsia="Times New Roman" w:hAnsi="Consolas" w:cs="Times New Roman"/>
@@ -1416,14 +1881,32 @@
       </w:r>
     </w:p>
     <w:p>
-      <w:r>
-        <w:t xml:space="preserve">Axios support promise </w:t>
+      <w:proofErr w:type="spellStart"/>
+      <w:r>
+        <w:t>Axios</w:t>
+      </w:r>
+      <w:proofErr w:type="spellEnd"/>
+      <w:r>
+        <w:t xml:space="preserve"> support promise </w:t>
       </w:r>
     </w:p>
     <w:p>
       <w:r>
         <w:lastRenderedPageBreak/>
-        <w:t>__dirname :- directory of your current file</w:t>
+        <w:t>__</w:t>
+      </w:r>
+      <w:proofErr w:type="spellStart"/>
+      <w:proofErr w:type="gramStart"/>
+      <w:r>
+        <w:t>dirname</w:t>
+      </w:r>
+      <w:proofErr w:type="spellEnd"/>
+      <w:r>
+        <w:t xml:space="preserve"> :</w:t>
+      </w:r>
+      <w:proofErr w:type="gramEnd"/>
+      <w:r>
+        <w:t>- directory of your current file</w:t>
       </w:r>
     </w:p>
     <w:p>
@@ -1433,30 +1916,52 @@
         </w:tabs>
       </w:pPr>
       <w:r>
-        <w:t xml:space="preserve">View engine in express </w:t>
+        <w:t xml:space="preserve">View engine in </w:t>
+      </w:r>
+      <w:proofErr w:type="gramStart"/>
+      <w:r>
+        <w:t xml:space="preserve">express </w:t>
       </w:r>
       <w:r>
         <w:t>:-</w:t>
       </w:r>
+      <w:proofErr w:type="gramEnd"/>
       <w:r>
         <w:tab/>
-        <w:t>ejs, jade,</w:t>
+      </w:r>
+      <w:proofErr w:type="spellStart"/>
+      <w:r>
+        <w:t>ejs</w:t>
+      </w:r>
+      <w:proofErr w:type="spellEnd"/>
+      <w:r>
+        <w:t>, jade,</w:t>
       </w:r>
       <w:r>
         <w:t xml:space="preserve"> handlebar</w:t>
       </w:r>
       <w:r>
-        <w:t>, angularjs</w:t>
-      </w:r>
-      <w:r>
         <w:t xml:space="preserve">, </w:t>
       </w:r>
+      <w:proofErr w:type="spellStart"/>
+      <w:r>
+        <w:t>angularjs</w:t>
+      </w:r>
+      <w:proofErr w:type="spellEnd"/>
+      <w:r>
+        <w:t xml:space="preserve">, </w:t>
+      </w:r>
       <w:r>
         <w:t>pug</w:t>
       </w:r>
       <w:r>
-        <w:t xml:space="preserve"> etc</w:t>
-      </w:r>
+        <w:t xml:space="preserve"> </w:t>
+      </w:r>
+      <w:proofErr w:type="spellStart"/>
+      <w:r>
+        <w:t>etc</w:t>
+      </w:r>
+      <w:proofErr w:type="spellEnd"/>
     </w:p>
     <w:p>
       <w:pPr>
@@ -1464,8 +1969,37 @@
           <w:tab w:val="left" w:pos="2535"/>
         </w:tabs>
       </w:pPr>
-      <w:r>
-        <w:t>Nodemon filename –e fileextension,, :- -e extenstion to which we want to watch files</w:t>
+      <w:proofErr w:type="spellStart"/>
+      <w:r>
+        <w:t>Nodemon</w:t>
+      </w:r>
+      <w:proofErr w:type="spellEnd"/>
+      <w:r>
+        <w:t xml:space="preserve"> filename –e </w:t>
+      </w:r>
+      <w:proofErr w:type="spellStart"/>
+      <w:r>
+        <w:t>fileextension</w:t>
+      </w:r>
+      <w:proofErr w:type="spellEnd"/>
+      <w:r>
+        <w:t>,</w:t>
+      </w:r>
+      <w:proofErr w:type="gramStart"/>
+      <w:r>
+        <w:t>, :</w:t>
+      </w:r>
+      <w:proofErr w:type="gramEnd"/>
+      <w:r>
+        <w:t xml:space="preserve">- -e </w:t>
+      </w:r>
+      <w:proofErr w:type="spellStart"/>
+      <w:r>
+        <w:t>extenstion</w:t>
+      </w:r>
+      <w:proofErr w:type="spellEnd"/>
+      <w:r>
+        <w:t xml:space="preserve"> to which we want to watch files</w:t>
       </w:r>
     </w:p>
     <w:p>
@@ -1484,8 +2018,26 @@
           <w:tab w:val="left" w:pos="2535"/>
         </w:tabs>
       </w:pPr>
-      <w:r>
-        <w:t>hbs.registerPartials(__dirname+'/views/partials')</w:t>
+      <w:proofErr w:type="spellStart"/>
+      <w:proofErr w:type="gramStart"/>
+      <w:r>
+        <w:t>hbs.registerPartials</w:t>
+      </w:r>
+      <w:proofErr w:type="spellEnd"/>
+      <w:r>
+        <w:t>(</w:t>
+      </w:r>
+      <w:proofErr w:type="gramEnd"/>
+      <w:r>
+        <w:t>__</w:t>
+      </w:r>
+      <w:proofErr w:type="spellStart"/>
+      <w:r>
+        <w:t>dirname</w:t>
+      </w:r>
+      <w:proofErr w:type="spellEnd"/>
+      <w:r>
+        <w:t>+'/views/partials')</w:t>
       </w:r>
     </w:p>
     <w:p>
@@ -1494,8 +2046,26 @@
           <w:tab w:val="left" w:pos="2535"/>
         </w:tabs>
       </w:pPr>
-      <w:r>
-        <w:t>app.set('view engine','hbs');</w:t>
+      <w:proofErr w:type="spellStart"/>
+      <w:proofErr w:type="gramStart"/>
+      <w:r>
+        <w:t>app.set</w:t>
+      </w:r>
+      <w:proofErr w:type="spellEnd"/>
+      <w:r>
+        <w:t>(</w:t>
+      </w:r>
+      <w:proofErr w:type="gramEnd"/>
+      <w:r>
+        <w:t>'view engine','</w:t>
+      </w:r>
+      <w:proofErr w:type="spellStart"/>
+      <w:r>
+        <w:t>hbs</w:t>
+      </w:r>
+      <w:proofErr w:type="spellEnd"/>
+      <w:r>
+        <w:t>');</w:t>
       </w:r>
     </w:p>
     <w:p>
@@ -1504,8 +2074,23 @@
           <w:tab w:val="left" w:pos="2535"/>
         </w:tabs>
       </w:pPr>
-      <w:r>
-        <w:t>hbs.registerHelper(helpername,function);</w:t>
+      <w:proofErr w:type="spellStart"/>
+      <w:proofErr w:type="gramStart"/>
+      <w:r>
+        <w:t>hbs.registerHelper</w:t>
+      </w:r>
+      <w:proofErr w:type="spellEnd"/>
+      <w:r>
+        <w:t>(</w:t>
+      </w:r>
+      <w:proofErr w:type="spellStart"/>
+      <w:proofErr w:type="gramEnd"/>
+      <w:r>
+        <w:t>helpername,function</w:t>
+      </w:r>
+      <w:proofErr w:type="spellEnd"/>
+      <w:r>
+        <w:t>);</w:t>
       </w:r>
     </w:p>
     <w:p>
@@ -1521,8 +2106,21 @@
           <w:tab w:val="left" w:pos="2535"/>
         </w:tabs>
       </w:pPr>
-      <w:r>
-        <w:t xml:space="preserve">in express module  app.use() works as middle ware </w:t>
+      <w:proofErr w:type="gramStart"/>
+      <w:r>
+        <w:t>in</w:t>
+      </w:r>
+      <w:proofErr w:type="gramEnd"/>
+      <w:r>
+        <w:t xml:space="preserve"> express module  </w:t>
+      </w:r>
+      <w:proofErr w:type="spellStart"/>
+      <w:r>
+        <w:t>app.use</w:t>
+      </w:r>
+      <w:proofErr w:type="spellEnd"/>
+      <w:r>
+        <w:t xml:space="preserve">() works as middle ware </w:t>
       </w:r>
     </w:p>
     <w:p>
@@ -1531,11 +2129,104 @@
           <w:tab w:val="left" w:pos="2535"/>
         </w:tabs>
       </w:pPr>
-      <w:r>
-        <w:t>app.use work in order</w:t>
+      <w:proofErr w:type="spellStart"/>
+      <w:proofErr w:type="gramStart"/>
+      <w:r>
+        <w:t>app.use</w:t>
+      </w:r>
+      <w:proofErr w:type="spellEnd"/>
+      <w:proofErr w:type="gramEnd"/>
+      <w:r>
+        <w:t xml:space="preserve"> work in order</w:t>
+      </w:r>
+    </w:p>
+    <w:p>
+      <w:pPr>
+        <w:tabs>
+          <w:tab w:val="left" w:pos="2535"/>
+        </w:tabs>
+      </w:pPr>
+      <w:r>
+        <w:t>Unit Testing Mocha</w:t>
+      </w:r>
+      <w:proofErr w:type="gramStart"/>
+      <w:r>
+        <w:t>:-</w:t>
+      </w:r>
+      <w:proofErr w:type="gramEnd"/>
+      <w:r>
+        <w:t xml:space="preserve"> build on behavior driven development</w:t>
+      </w:r>
+      <w:r>
+        <w:t xml:space="preserve"> </w:t>
+      </w:r>
+    </w:p>
+    <w:p>
+      <w:pPr>
+        <w:tabs>
+          <w:tab w:val="left" w:pos="2535"/>
+        </w:tabs>
+      </w:pPr>
+      <w:r>
+        <w:t xml:space="preserve">To run test suite continues use </w:t>
+      </w:r>
+      <w:proofErr w:type="spellStart"/>
+      <w:r>
+        <w:t>nodemon</w:t>
+      </w:r>
+      <w:proofErr w:type="spellEnd"/>
+      <w:r>
+        <w:t xml:space="preserve"> as follows:</w:t>
+      </w:r>
+    </w:p>
+    <w:p>
+      <w:pPr>
+        <w:tabs>
+          <w:tab w:val="left" w:pos="2535"/>
+        </w:tabs>
+      </w:pPr>
+      <w:proofErr w:type="spellStart"/>
+      <w:proofErr w:type="gramStart"/>
+      <w:r>
+        <w:t>Nodemon</w:t>
+      </w:r>
+      <w:proofErr w:type="spellEnd"/>
+      <w:r>
+        <w:t xml:space="preserve">  --</w:t>
+      </w:r>
+      <w:proofErr w:type="gramEnd"/>
+      <w:r>
+        <w:t>exec    “</w:t>
+      </w:r>
+      <w:proofErr w:type="spellStart"/>
+      <w:r>
+        <w:t>npm</w:t>
+      </w:r>
+      <w:proofErr w:type="spellEnd"/>
+      <w:r>
+        <w:t xml:space="preserve"> test” </w:t>
+      </w:r>
+      <w:proofErr w:type="spellStart"/>
+      <w:r>
+        <w:t>ie</w:t>
+      </w:r>
+      <w:proofErr w:type="spellEnd"/>
+      <w:r>
+        <w:t xml:space="preserve">. </w:t>
+      </w:r>
+      <w:proofErr w:type="spellStart"/>
+      <w:r>
+        <w:t>Node</w:t>
       </w:r>
       <w:bookmarkStart w:id="0" w:name="_GoBack"/>
       <w:bookmarkEnd w:id="0"/>
+      <w:r>
+        <w:t>mon</w:t>
+      </w:r>
+      <w:proofErr w:type="spellEnd"/>
+      <w:r>
+        <w:t xml:space="preserve"> execute the command in continues manner</w:t>
+      </w:r>
     </w:p>
     <w:sectPr>
       <w:pgSz w:w="12240" w:h="15840"/>
@@ -2517,7 +3208,7 @@
   <a:extraClrSchemeLst/>
   <a:extLst>
     <a:ext uri="{05A4C25C-085E-4340-85A3-A5531E510DB2}">
-      <thm15:themeFamily xmlns="" xmlns:thm15="http://schemas.microsoft.com/office/thememl/2012/main" name="Office Theme" id="{62F939B6-93AF-4DB8-9C6B-D6C7DFDC589F}" vid="{4A3C46E8-61CC-4603-A589-7422A47A8E4A}"/>
+      <thm15:themeFamily xmlns:thm15="http://schemas.microsoft.com/office/thememl/2012/main" xmlns="" name="Office Theme" id="{62F939B6-93AF-4DB8-9C6B-D6C7DFDC589F}" vid="{4A3C46E8-61CC-4603-A589-7422A47A8E4A}"/>
     </a:ext>
   </a:extLst>
 </a:theme>

</xml_diff>

<commit_message>
53 expect assert start
</commit_message>
<xml_diff>
--- a/Document/Note.docx
+++ b/Document/Note.docx
@@ -2009,7 +2009,13 @@
         </w:tabs>
       </w:pPr>
       <w:r>
-        <w:t xml:space="preserve">HBS- Handlebars </w:t>
+        <w:rPr>
+          <w:highlight w:val="yellow"/>
+        </w:rPr>
+        <w:t>HBS- Handlebars</w:t>
+      </w:r>
+      <w:r>
+        <w:t xml:space="preserve"> </w:t>
       </w:r>
     </w:p>
     <w:p>
@@ -2147,6 +2153,9 @@
         </w:tabs>
       </w:pPr>
       <w:r>
+        <w:rPr>
+          <w:highlight w:val="yellow"/>
+        </w:rPr>
         <w:t>Unit Testing Mocha</w:t>
       </w:r>
       <w:proofErr w:type="gramStart"/>
@@ -2216,16 +2225,36 @@
       </w:r>
       <w:proofErr w:type="spellStart"/>
       <w:r>
-        <w:t>Node</w:t>
-      </w:r>
+        <w:t>Nodemon</w:t>
+      </w:r>
+      <w:proofErr w:type="spellEnd"/>
+      <w:r>
+        <w:t xml:space="preserve"> execute the command in continues manner</w:t>
+      </w:r>
+    </w:p>
+    <w:p>
+      <w:pPr>
+        <w:tabs>
+          <w:tab w:val="left" w:pos="2535"/>
+        </w:tabs>
+      </w:pPr>
+    </w:p>
+    <w:p>
+      <w:pPr>
+        <w:tabs>
+          <w:tab w:val="left" w:pos="2535"/>
+        </w:tabs>
+      </w:pPr>
       <w:bookmarkStart w:id="0" w:name="_GoBack"/>
       <w:bookmarkEnd w:id="0"/>
       <w:r>
-        <w:t>mon</w:t>
-      </w:r>
-      <w:proofErr w:type="spellEnd"/>
-      <w:r>
-        <w:t xml:space="preserve"> execute the command in continues manner</w:t>
+        <w:rPr>
+          <w:highlight w:val="yellow"/>
+        </w:rPr>
+        <w:t>Assertion module except</w:t>
+      </w:r>
+      <w:r>
+        <w:t xml:space="preserve"> </w:t>
       </w:r>
     </w:p>
     <w:sectPr>

</xml_diff>